<commit_message>
09/08/2018 RUP - DSDM
</commit_message>
<xml_diff>
--- a/Pasantía/Libro Pasantía.docx
+++ b/Pasantía/Libro Pasantía.docx
@@ -1782,74 +1782,95 @@
       <w:r>
         <w:rPr>
           <w:rFonts w:cs="Arial"/>
-          <w:b w:val="0"/>
-          <w:bCs w:val="0"/>
+          <w:iCs w:val="0"/>
         </w:rPr>
         <w:fldChar w:fldCharType="begin"/>
       </w:r>
       <w:r>
         <w:rPr>
           <w:rFonts w:cs="Arial"/>
-          <w:b w:val="0"/>
-          <w:bCs w:val="0"/>
-        </w:rPr>
-        <w:instrText xml:space="preserve"> TOC \o "1-3" \u </w:instrText>
-      </w:r>
-      <w:r>
-        <w:rPr>
-          <w:rFonts w:cs="Arial"/>
-          <w:b w:val="0"/>
-          <w:bCs w:val="0"/>
+          <w:iCs w:val="0"/>
+        </w:rPr>
+        <w:instrText xml:space="preserve"> TOC \o "1-3" \h \z \u </w:instrText>
+      </w:r>
+      <w:r>
+        <w:rPr>
+          <w:rFonts w:cs="Arial"/>
+          <w:iCs w:val="0"/>
         </w:rPr>
         <w:fldChar w:fldCharType="separate"/>
       </w:r>
-      <w:r>
-        <w:rPr>
-          <w:noProof/>
-        </w:rPr>
-        <w:t>GLOSARIO</w:t>
-      </w:r>
-      <w:r>
-        <w:rPr>
-          <w:noProof/>
-        </w:rPr>
-        <w:tab/>
-      </w:r>
-      <w:r>
-        <w:rPr>
-          <w:noProof/>
-        </w:rPr>
-        <w:fldChar w:fldCharType="begin"/>
-      </w:r>
-      <w:r>
-        <w:rPr>
-          <w:noProof/>
-        </w:rPr>
-        <w:instrText xml:space="preserve"> PAGEREF _Toc515306541 \h </w:instrText>
-      </w:r>
-      <w:r>
-        <w:rPr>
-          <w:noProof/>
-        </w:rPr>
-      </w:r>
-      <w:r>
-        <w:rPr>
-          <w:noProof/>
-        </w:rPr>
-        <w:fldChar w:fldCharType="separate"/>
-      </w:r>
-      <w:r>
-        <w:rPr>
-          <w:noProof/>
-        </w:rPr>
-        <w:t>5</w:t>
-      </w:r>
-      <w:r>
-        <w:rPr>
-          <w:noProof/>
-        </w:rPr>
-        <w:fldChar w:fldCharType="end"/>
-      </w:r>
+      <w:hyperlink w:anchor="_Toc521620055" w:history="1">
+        <w:r>
+          <w:rPr>
+            <w:rStyle w:val="Hipervnculo"/>
+            <w:noProof/>
+          </w:rPr>
+          <w:t>GLOSA</w:t>
+        </w:r>
+        <w:r>
+          <w:rPr>
+            <w:rStyle w:val="Hipervnculo"/>
+            <w:noProof/>
+          </w:rPr>
+          <w:t>R</w:t>
+        </w:r>
+        <w:r>
+          <w:rPr>
+            <w:rStyle w:val="Hipervnculo"/>
+            <w:noProof/>
+          </w:rPr>
+          <w:t>IO</w:t>
+        </w:r>
+        <w:r>
+          <w:rPr>
+            <w:noProof/>
+            <w:webHidden/>
+          </w:rPr>
+          <w:tab/>
+        </w:r>
+        <w:r>
+          <w:rPr>
+            <w:noProof/>
+            <w:webHidden/>
+          </w:rPr>
+          <w:fldChar w:fldCharType="begin"/>
+        </w:r>
+        <w:r>
+          <w:rPr>
+            <w:noProof/>
+            <w:webHidden/>
+          </w:rPr>
+          <w:instrText xml:space="preserve"> PAGEREF _Toc521620055 \h </w:instrText>
+        </w:r>
+        <w:r>
+          <w:rPr>
+            <w:noProof/>
+            <w:webHidden/>
+          </w:rPr>
+        </w:r>
+        <w:r>
+          <w:rPr>
+            <w:noProof/>
+            <w:webHidden/>
+          </w:rPr>
+          <w:fldChar w:fldCharType="separate"/>
+        </w:r>
+        <w:r>
+          <w:rPr>
+            <w:noProof/>
+            <w:webHidden/>
+          </w:rPr>
+          <w:t>5</w:t>
+        </w:r>
+        <w:r>
+          <w:rPr>
+            <w:noProof/>
+            <w:webHidden/>
+          </w:rPr>
+          <w:fldChar w:fldCharType="end"/>
+        </w:r>
+      </w:hyperlink>
     </w:p>
     <w:p>
       <w:pPr>
@@ -1868,53 +1889,63 @@
           <w:lang w:val="es-CO" w:eastAsia="es-CO"/>
         </w:rPr>
       </w:pPr>
-      <w:r>
-        <w:rPr>
-          <w:noProof/>
-        </w:rPr>
-        <w:t>INTRODUCCIÓN</w:t>
-      </w:r>
-      <w:r>
-        <w:rPr>
-          <w:noProof/>
-        </w:rPr>
-        <w:tab/>
-      </w:r>
-      <w:r>
-        <w:rPr>
-          <w:noProof/>
-        </w:rPr>
-        <w:fldChar w:fldCharType="begin"/>
-      </w:r>
-      <w:r>
-        <w:rPr>
-          <w:noProof/>
-        </w:rPr>
-        <w:instrText xml:space="preserve"> PAGEREF _Toc515306542 \h </w:instrText>
-      </w:r>
-      <w:r>
-        <w:rPr>
-          <w:noProof/>
-        </w:rPr>
-      </w:r>
-      <w:r>
-        <w:rPr>
-          <w:noProof/>
-        </w:rPr>
-        <w:fldChar w:fldCharType="separate"/>
-      </w:r>
-      <w:r>
-        <w:rPr>
-          <w:noProof/>
-        </w:rPr>
-        <w:t>6</w:t>
-      </w:r>
-      <w:r>
-        <w:rPr>
-          <w:noProof/>
-        </w:rPr>
-        <w:fldChar w:fldCharType="end"/>
-      </w:r>
+      <w:hyperlink w:anchor="_Toc521620056" w:history="1">
+        <w:r>
+          <w:rPr>
+            <w:rStyle w:val="Hipervnculo"/>
+            <w:noProof/>
+          </w:rPr>
+          <w:t>INTRODUCCIÓN</w:t>
+        </w:r>
+        <w:r>
+          <w:rPr>
+            <w:noProof/>
+            <w:webHidden/>
+          </w:rPr>
+          <w:tab/>
+        </w:r>
+        <w:r>
+          <w:rPr>
+            <w:noProof/>
+            <w:webHidden/>
+          </w:rPr>
+          <w:fldChar w:fldCharType="begin"/>
+        </w:r>
+        <w:r>
+          <w:rPr>
+            <w:noProof/>
+            <w:webHidden/>
+          </w:rPr>
+          <w:instrText xml:space="preserve"> PAGEREF _Toc521620056 \h </w:instrText>
+        </w:r>
+        <w:r>
+          <w:rPr>
+            <w:noProof/>
+            <w:webHidden/>
+          </w:rPr>
+        </w:r>
+        <w:r>
+          <w:rPr>
+            <w:noProof/>
+            <w:webHidden/>
+          </w:rPr>
+          <w:fldChar w:fldCharType="separate"/>
+        </w:r>
+        <w:r>
+          <w:rPr>
+            <w:noProof/>
+            <w:webHidden/>
+          </w:rPr>
+          <w:t>6</w:t>
+        </w:r>
+        <w:r>
+          <w:rPr>
+            <w:noProof/>
+            <w:webHidden/>
+          </w:rPr>
+          <w:fldChar w:fldCharType="end"/>
+        </w:r>
+      </w:hyperlink>
     </w:p>
     <w:p>
       <w:pPr>
@@ -1934,13 +1965,459 @@
           <w:lang w:val="es-CO" w:eastAsia="es-CO"/>
         </w:rPr>
       </w:pPr>
-      <w:r>
-        <w:rPr>
+      <w:hyperlink w:anchor="_Toc521620057" w:history="1">
+        <w:r>
+          <w:rPr>
+            <w:rStyle w:val="Hipervnculo"/>
+            <w:noProof/>
+          </w:rPr>
+          <w:t>1.</w:t>
+        </w:r>
+        <w:r>
+          <w:rPr>
+            <w:rFonts w:asciiTheme="minorHAnsi" w:eastAsiaTheme="minorEastAsia" w:hAnsiTheme="minorHAnsi" w:cstheme="minorBidi"/>
+            <w:b w:val="0"/>
+            <w:bCs w:val="0"/>
+            <w:iCs w:val="0"/>
+            <w:noProof/>
+            <w:sz w:val="22"/>
+            <w:szCs w:val="22"/>
+            <w:lang w:val="es-CO" w:eastAsia="es-CO"/>
+          </w:rPr>
+          <w:tab/>
+        </w:r>
+        <w:r>
+          <w:rPr>
+            <w:rStyle w:val="Hipervnculo"/>
+            <w:noProof/>
+          </w:rPr>
+          <w:t>PLANTEAMIENTO DEL PROBLEMA</w:t>
+        </w:r>
+        <w:r>
+          <w:rPr>
+            <w:noProof/>
+            <w:webHidden/>
+          </w:rPr>
+          <w:tab/>
+        </w:r>
+        <w:r>
+          <w:rPr>
+            <w:noProof/>
+            <w:webHidden/>
+          </w:rPr>
+          <w:fldChar w:fldCharType="begin"/>
+        </w:r>
+        <w:r>
+          <w:rPr>
+            <w:noProof/>
+            <w:webHidden/>
+          </w:rPr>
+          <w:instrText xml:space="preserve"> PAGEREF _Toc521620057 \h </w:instrText>
+        </w:r>
+        <w:r>
+          <w:rPr>
+            <w:noProof/>
+            <w:webHidden/>
+          </w:rPr>
+        </w:r>
+        <w:r>
+          <w:rPr>
+            <w:noProof/>
+            <w:webHidden/>
+          </w:rPr>
+          <w:fldChar w:fldCharType="separate"/>
+        </w:r>
+        <w:r>
+          <w:rPr>
+            <w:noProof/>
+            <w:webHidden/>
+          </w:rPr>
+          <w:t>7</w:t>
+        </w:r>
+        <w:r>
+          <w:rPr>
+            <w:noProof/>
+            <w:webHidden/>
+          </w:rPr>
+          <w:fldChar w:fldCharType="end"/>
+        </w:r>
+      </w:hyperlink>
+    </w:p>
+    <w:p>
+      <w:pPr>
+        <w:pStyle w:val="TDC2"/>
+        <w:tabs>
+          <w:tab w:val="left" w:pos="960"/>
+          <w:tab w:val="right" w:leader="dot" w:pos="8828"/>
+        </w:tabs>
+        <w:rPr>
+          <w:rFonts w:asciiTheme="minorHAnsi" w:eastAsiaTheme="minorEastAsia" w:hAnsiTheme="minorHAnsi" w:cstheme="minorBidi"/>
+          <w:b w:val="0"/>
+          <w:bCs w:val="0"/>
           <w:noProof/>
-        </w:rPr>
-        <w:t>1.</w:t>
-      </w:r>
-      <w:r>
+          <w:sz w:val="22"/>
+          <w:lang w:val="es-CO" w:eastAsia="es-CO"/>
+        </w:rPr>
+      </w:pPr>
+      <w:hyperlink w:anchor="_Toc521620058" w:history="1">
+        <w:r>
+          <w:rPr>
+            <w:rStyle w:val="Hipervnculo"/>
+            <w:noProof/>
+          </w:rPr>
+          <w:t>1.1.</w:t>
+        </w:r>
+        <w:r>
+          <w:rPr>
+            <w:rFonts w:asciiTheme="minorHAnsi" w:eastAsiaTheme="minorEastAsia" w:hAnsiTheme="minorHAnsi" w:cstheme="minorBidi"/>
+            <w:b w:val="0"/>
+            <w:bCs w:val="0"/>
+            <w:noProof/>
+            <w:sz w:val="22"/>
+            <w:lang w:val="es-CO" w:eastAsia="es-CO"/>
+          </w:rPr>
+          <w:tab/>
+        </w:r>
+        <w:r>
+          <w:rPr>
+            <w:rStyle w:val="Hipervnculo"/>
+            <w:noProof/>
+          </w:rPr>
+          <w:t>ANTECEDENTES</w:t>
+        </w:r>
+        <w:r>
+          <w:rPr>
+            <w:noProof/>
+            <w:webHidden/>
+          </w:rPr>
+          <w:tab/>
+        </w:r>
+        <w:r>
+          <w:rPr>
+            <w:noProof/>
+            <w:webHidden/>
+          </w:rPr>
+          <w:fldChar w:fldCharType="begin"/>
+        </w:r>
+        <w:r>
+          <w:rPr>
+            <w:noProof/>
+            <w:webHidden/>
+          </w:rPr>
+          <w:instrText xml:space="preserve"> PAGEREF _Toc521620058 \h </w:instrText>
+        </w:r>
+        <w:r>
+          <w:rPr>
+            <w:noProof/>
+            <w:webHidden/>
+          </w:rPr>
+        </w:r>
+        <w:r>
+          <w:rPr>
+            <w:noProof/>
+            <w:webHidden/>
+          </w:rPr>
+          <w:fldChar w:fldCharType="separate"/>
+        </w:r>
+        <w:r>
+          <w:rPr>
+            <w:noProof/>
+            <w:webHidden/>
+          </w:rPr>
+          <w:t>7</w:t>
+        </w:r>
+        <w:r>
+          <w:rPr>
+            <w:noProof/>
+            <w:webHidden/>
+          </w:rPr>
+          <w:fldChar w:fldCharType="end"/>
+        </w:r>
+      </w:hyperlink>
+    </w:p>
+    <w:p>
+      <w:pPr>
+        <w:pStyle w:val="TDC2"/>
+        <w:tabs>
+          <w:tab w:val="left" w:pos="960"/>
+          <w:tab w:val="right" w:leader="dot" w:pos="8828"/>
+        </w:tabs>
+        <w:rPr>
+          <w:rFonts w:asciiTheme="minorHAnsi" w:eastAsiaTheme="minorEastAsia" w:hAnsiTheme="minorHAnsi" w:cstheme="minorBidi"/>
+          <w:b w:val="0"/>
+          <w:bCs w:val="0"/>
+          <w:noProof/>
+          <w:sz w:val="22"/>
+          <w:lang w:val="es-CO" w:eastAsia="es-CO"/>
+        </w:rPr>
+      </w:pPr>
+      <w:hyperlink w:anchor="_Toc521620059" w:history="1">
+        <w:r>
+          <w:rPr>
+            <w:rStyle w:val="Hipervnculo"/>
+            <w:noProof/>
+          </w:rPr>
+          <w:t>1.2.</w:t>
+        </w:r>
+        <w:r>
+          <w:rPr>
+            <w:rFonts w:asciiTheme="minorHAnsi" w:eastAsiaTheme="minorEastAsia" w:hAnsiTheme="minorHAnsi" w:cstheme="minorBidi"/>
+            <w:b w:val="0"/>
+            <w:bCs w:val="0"/>
+            <w:noProof/>
+            <w:sz w:val="22"/>
+            <w:lang w:val="es-CO" w:eastAsia="es-CO"/>
+          </w:rPr>
+          <w:tab/>
+        </w:r>
+        <w:r>
+          <w:rPr>
+            <w:rStyle w:val="Hipervnculo"/>
+            <w:noProof/>
+          </w:rPr>
+          <w:t>DESCRIPCIÓN DEL PROBLEMA</w:t>
+        </w:r>
+        <w:r>
+          <w:rPr>
+            <w:noProof/>
+            <w:webHidden/>
+          </w:rPr>
+          <w:tab/>
+        </w:r>
+        <w:r>
+          <w:rPr>
+            <w:noProof/>
+            <w:webHidden/>
+          </w:rPr>
+          <w:fldChar w:fldCharType="begin"/>
+        </w:r>
+        <w:r>
+          <w:rPr>
+            <w:noProof/>
+            <w:webHidden/>
+          </w:rPr>
+          <w:instrText xml:space="preserve"> PAGEREF _Toc521620059 \h </w:instrText>
+        </w:r>
+        <w:r>
+          <w:rPr>
+            <w:noProof/>
+            <w:webHidden/>
+          </w:rPr>
+        </w:r>
+        <w:r>
+          <w:rPr>
+            <w:noProof/>
+            <w:webHidden/>
+          </w:rPr>
+          <w:fldChar w:fldCharType="separate"/>
+        </w:r>
+        <w:r>
+          <w:rPr>
+            <w:noProof/>
+            <w:webHidden/>
+          </w:rPr>
+          <w:t>7</w:t>
+        </w:r>
+        <w:r>
+          <w:rPr>
+            <w:noProof/>
+            <w:webHidden/>
+          </w:rPr>
+          <w:fldChar w:fldCharType="end"/>
+        </w:r>
+      </w:hyperlink>
+    </w:p>
+    <w:p>
+      <w:pPr>
+        <w:pStyle w:val="TDC2"/>
+        <w:tabs>
+          <w:tab w:val="left" w:pos="960"/>
+          <w:tab w:val="right" w:leader="dot" w:pos="8828"/>
+        </w:tabs>
+        <w:rPr>
+          <w:rFonts w:asciiTheme="minorHAnsi" w:eastAsiaTheme="minorEastAsia" w:hAnsiTheme="minorHAnsi" w:cstheme="minorBidi"/>
+          <w:b w:val="0"/>
+          <w:bCs w:val="0"/>
+          <w:noProof/>
+          <w:sz w:val="22"/>
+          <w:lang w:val="es-CO" w:eastAsia="es-CO"/>
+        </w:rPr>
+      </w:pPr>
+      <w:hyperlink w:anchor="_Toc521620060" w:history="1">
+        <w:r>
+          <w:rPr>
+            <w:rStyle w:val="Hipervnculo"/>
+            <w:noProof/>
+          </w:rPr>
+          <w:t>1.3.</w:t>
+        </w:r>
+        <w:r>
+          <w:rPr>
+            <w:rFonts w:asciiTheme="minorHAnsi" w:eastAsiaTheme="minorEastAsia" w:hAnsiTheme="minorHAnsi" w:cstheme="minorBidi"/>
+            <w:b w:val="0"/>
+            <w:bCs w:val="0"/>
+            <w:noProof/>
+            <w:sz w:val="22"/>
+            <w:lang w:val="es-CO" w:eastAsia="es-CO"/>
+          </w:rPr>
+          <w:tab/>
+        </w:r>
+        <w:r>
+          <w:rPr>
+            <w:rStyle w:val="Hipervnculo"/>
+            <w:noProof/>
+          </w:rPr>
+          <w:t>FORMULACIÓN DEL PROBLEMA</w:t>
+        </w:r>
+        <w:r>
+          <w:rPr>
+            <w:noProof/>
+            <w:webHidden/>
+          </w:rPr>
+          <w:tab/>
+        </w:r>
+        <w:r>
+          <w:rPr>
+            <w:noProof/>
+            <w:webHidden/>
+          </w:rPr>
+          <w:fldChar w:fldCharType="begin"/>
+        </w:r>
+        <w:r>
+          <w:rPr>
+            <w:noProof/>
+            <w:webHidden/>
+          </w:rPr>
+          <w:instrText xml:space="preserve"> PAGEREF _Toc521620060 \h </w:instrText>
+        </w:r>
+        <w:r>
+          <w:rPr>
+            <w:noProof/>
+            <w:webHidden/>
+          </w:rPr>
+        </w:r>
+        <w:r>
+          <w:rPr>
+            <w:noProof/>
+            <w:webHidden/>
+          </w:rPr>
+          <w:fldChar w:fldCharType="separate"/>
+        </w:r>
+        <w:r>
+          <w:rPr>
+            <w:noProof/>
+            <w:webHidden/>
+          </w:rPr>
+          <w:t>8</w:t>
+        </w:r>
+        <w:r>
+          <w:rPr>
+            <w:noProof/>
+            <w:webHidden/>
+          </w:rPr>
+          <w:fldChar w:fldCharType="end"/>
+        </w:r>
+      </w:hyperlink>
+    </w:p>
+    <w:p>
+      <w:pPr>
+        <w:pStyle w:val="TDC2"/>
+        <w:tabs>
+          <w:tab w:val="left" w:pos="960"/>
+          <w:tab w:val="right" w:leader="dot" w:pos="8828"/>
+        </w:tabs>
+        <w:rPr>
+          <w:rFonts w:asciiTheme="minorHAnsi" w:eastAsiaTheme="minorEastAsia" w:hAnsiTheme="minorHAnsi" w:cstheme="minorBidi"/>
+          <w:b w:val="0"/>
+          <w:bCs w:val="0"/>
+          <w:noProof/>
+          <w:sz w:val="22"/>
+          <w:lang w:val="es-CO" w:eastAsia="es-CO"/>
+        </w:rPr>
+      </w:pPr>
+      <w:hyperlink w:anchor="_Toc521620061" w:history="1">
+        <w:r>
+          <w:rPr>
+            <w:rStyle w:val="Hipervnculo"/>
+            <w:noProof/>
+          </w:rPr>
+          <w:t>1.4.</w:t>
+        </w:r>
+        <w:r>
+          <w:rPr>
+            <w:rFonts w:asciiTheme="minorHAnsi" w:eastAsiaTheme="minorEastAsia" w:hAnsiTheme="minorHAnsi" w:cstheme="minorBidi"/>
+            <w:b w:val="0"/>
+            <w:bCs w:val="0"/>
+            <w:noProof/>
+            <w:sz w:val="22"/>
+            <w:lang w:val="es-CO" w:eastAsia="es-CO"/>
+          </w:rPr>
+          <w:tab/>
+        </w:r>
+        <w:r>
+          <w:rPr>
+            <w:rStyle w:val="Hipervnculo"/>
+            <w:noProof/>
+          </w:rPr>
+          <w:t>SISTEMATIZACIÓN DEL PROBLEMA</w:t>
+        </w:r>
+        <w:r>
+          <w:rPr>
+            <w:noProof/>
+            <w:webHidden/>
+          </w:rPr>
+          <w:tab/>
+        </w:r>
+        <w:r>
+          <w:rPr>
+            <w:noProof/>
+            <w:webHidden/>
+          </w:rPr>
+          <w:fldChar w:fldCharType="begin"/>
+        </w:r>
+        <w:r>
+          <w:rPr>
+            <w:noProof/>
+            <w:webHidden/>
+          </w:rPr>
+          <w:instrText xml:space="preserve"> PAGEREF _Toc521620061 \h </w:instrText>
+        </w:r>
+        <w:r>
+          <w:rPr>
+            <w:noProof/>
+            <w:webHidden/>
+          </w:rPr>
+        </w:r>
+        <w:r>
+          <w:rPr>
+            <w:noProof/>
+            <w:webHidden/>
+          </w:rPr>
+          <w:fldChar w:fldCharType="separate"/>
+        </w:r>
+        <w:r>
+          <w:rPr>
+            <w:noProof/>
+            <w:webHidden/>
+          </w:rPr>
+          <w:t>8</w:t>
+        </w:r>
+        <w:r>
+          <w:rPr>
+            <w:noProof/>
+            <w:webHidden/>
+          </w:rPr>
+          <w:fldChar w:fldCharType="end"/>
+        </w:r>
+      </w:hyperlink>
+    </w:p>
+    <w:p>
+      <w:pPr>
+        <w:pStyle w:val="TDC1"/>
+        <w:tabs>
+          <w:tab w:val="left" w:pos="480"/>
+          <w:tab w:val="right" w:leader="dot" w:pos="8828"/>
+        </w:tabs>
         <w:rPr>
           <w:rFonts w:asciiTheme="minorHAnsi" w:eastAsiaTheme="minorEastAsia" w:hAnsiTheme="minorHAnsi" w:cstheme="minorBidi"/>
           <w:b w:val="0"/>
@@ -1951,55 +2428,84 @@
           <w:szCs w:val="22"/>
           <w:lang w:val="es-CO" w:eastAsia="es-CO"/>
         </w:rPr>
-        <w:tab/>
-      </w:r>
-      <w:r>
-        <w:rPr>
-          <w:noProof/>
-        </w:rPr>
-        <w:t>PLANTEAMIENTO DEL PROBLEMA</w:t>
-      </w:r>
-      <w:r>
-        <w:rPr>
-          <w:noProof/>
-        </w:rPr>
-        <w:tab/>
-      </w:r>
-      <w:r>
-        <w:rPr>
-          <w:noProof/>
-        </w:rPr>
-        <w:fldChar w:fldCharType="begin"/>
-      </w:r>
-      <w:r>
-        <w:rPr>
-          <w:noProof/>
-        </w:rPr>
-        <w:instrText xml:space="preserve"> PAGEREF _Toc515306543 \h </w:instrText>
-      </w:r>
-      <w:r>
-        <w:rPr>
-          <w:noProof/>
-        </w:rPr>
-      </w:r>
-      <w:r>
-        <w:rPr>
-          <w:noProof/>
-        </w:rPr>
-        <w:fldChar w:fldCharType="separate"/>
-      </w:r>
-      <w:r>
-        <w:rPr>
-          <w:noProof/>
-        </w:rPr>
-        <w:t>7</w:t>
-      </w:r>
-      <w:r>
-        <w:rPr>
-          <w:noProof/>
-        </w:rPr>
-        <w:fldChar w:fldCharType="end"/>
-      </w:r>
+      </w:pPr>
+      <w:hyperlink w:anchor="_Toc521620062" w:history="1">
+        <w:r>
+          <w:rPr>
+            <w:rStyle w:val="Hipervnculo"/>
+            <w:noProof/>
+          </w:rPr>
+          <w:t>2.</w:t>
+        </w:r>
+        <w:r>
+          <w:rPr>
+            <w:rFonts w:asciiTheme="minorHAnsi" w:eastAsiaTheme="minorEastAsia" w:hAnsiTheme="minorHAnsi" w:cstheme="minorBidi"/>
+            <w:b w:val="0"/>
+            <w:bCs w:val="0"/>
+            <w:iCs w:val="0"/>
+            <w:noProof/>
+            <w:sz w:val="22"/>
+            <w:szCs w:val="22"/>
+            <w:lang w:val="es-CO" w:eastAsia="es-CO"/>
+          </w:rPr>
+          <w:tab/>
+        </w:r>
+        <w:r>
+          <w:rPr>
+            <w:rStyle w:val="Hipervnculo"/>
+            <w:noProof/>
+          </w:rPr>
+          <w:t>OBJETIVOS</w:t>
+        </w:r>
+        <w:r>
+          <w:rPr>
+            <w:noProof/>
+            <w:webHidden/>
+          </w:rPr>
+          <w:tab/>
+        </w:r>
+        <w:r>
+          <w:rPr>
+            <w:noProof/>
+            <w:webHidden/>
+          </w:rPr>
+          <w:fldChar w:fldCharType="begin"/>
+        </w:r>
+        <w:r>
+          <w:rPr>
+            <w:noProof/>
+            <w:webHidden/>
+          </w:rPr>
+          <w:instrText xml:space="preserve"> PAGEREF _Toc521620062 \h </w:instrText>
+        </w:r>
+        <w:r>
+          <w:rPr>
+            <w:noProof/>
+            <w:webHidden/>
+          </w:rPr>
+        </w:r>
+        <w:r>
+          <w:rPr>
+            <w:noProof/>
+            <w:webHidden/>
+          </w:rPr>
+          <w:fldChar w:fldCharType="separate"/>
+        </w:r>
+        <w:r>
+          <w:rPr>
+            <w:noProof/>
+            <w:webHidden/>
+          </w:rPr>
+          <w:t>9</w:t>
+        </w:r>
+        <w:r>
+          <w:rPr>
+            <w:noProof/>
+            <w:webHidden/>
+          </w:rPr>
+          <w:fldChar w:fldCharType="end"/>
+        </w:r>
+      </w:hyperlink>
     </w:p>
     <w:p>
       <w:pPr>
@@ -2017,13 +2523,89 @@
           <w:lang w:val="es-CO" w:eastAsia="es-CO"/>
         </w:rPr>
       </w:pPr>
-      <w:r>
-        <w:rPr>
-          <w:noProof/>
-        </w:rPr>
-        <w:t>1.1.</w:t>
-      </w:r>
-      <w:r>
+      <w:hyperlink w:anchor="_Toc521620063" w:history="1">
+        <w:r>
+          <w:rPr>
+            <w:rStyle w:val="Hipervnculo"/>
+            <w:noProof/>
+          </w:rPr>
+          <w:t>2.1.</w:t>
+        </w:r>
+        <w:r>
+          <w:rPr>
+            <w:rFonts w:asciiTheme="minorHAnsi" w:eastAsiaTheme="minorEastAsia" w:hAnsiTheme="minorHAnsi" w:cstheme="minorBidi"/>
+            <w:b w:val="0"/>
+            <w:bCs w:val="0"/>
+            <w:noProof/>
+            <w:sz w:val="22"/>
+            <w:lang w:val="es-CO" w:eastAsia="es-CO"/>
+          </w:rPr>
+          <w:tab/>
+        </w:r>
+        <w:r>
+          <w:rPr>
+            <w:rStyle w:val="Hipervnculo"/>
+            <w:noProof/>
+          </w:rPr>
+          <w:t>OBJETIVO GENERAL</w:t>
+        </w:r>
+        <w:r>
+          <w:rPr>
+            <w:noProof/>
+            <w:webHidden/>
+          </w:rPr>
+          <w:tab/>
+        </w:r>
+        <w:r>
+          <w:rPr>
+            <w:noProof/>
+            <w:webHidden/>
+          </w:rPr>
+          <w:fldChar w:fldCharType="begin"/>
+        </w:r>
+        <w:r>
+          <w:rPr>
+            <w:noProof/>
+            <w:webHidden/>
+          </w:rPr>
+          <w:instrText xml:space="preserve"> PAGEREF _Toc521620063 \h </w:instrText>
+        </w:r>
+        <w:r>
+          <w:rPr>
+            <w:noProof/>
+            <w:webHidden/>
+          </w:rPr>
+        </w:r>
+        <w:r>
+          <w:rPr>
+            <w:noProof/>
+            <w:webHidden/>
+          </w:rPr>
+          <w:fldChar w:fldCharType="separate"/>
+        </w:r>
+        <w:r>
+          <w:rPr>
+            <w:noProof/>
+            <w:webHidden/>
+          </w:rPr>
+          <w:t>9</w:t>
+        </w:r>
+        <w:r>
+          <w:rPr>
+            <w:noProof/>
+            <w:webHidden/>
+          </w:rPr>
+          <w:fldChar w:fldCharType="end"/>
+        </w:r>
+      </w:hyperlink>
+    </w:p>
+    <w:p>
+      <w:pPr>
+        <w:pStyle w:val="TDC2"/>
+        <w:tabs>
+          <w:tab w:val="left" w:pos="960"/>
+          <w:tab w:val="right" w:leader="dot" w:pos="8828"/>
+        </w:tabs>
         <w:rPr>
           <w:rFonts w:asciiTheme="minorHAnsi" w:eastAsiaTheme="minorEastAsia" w:hAnsiTheme="minorHAnsi" w:cstheme="minorBidi"/>
           <w:b w:val="0"/>
@@ -2032,298 +2614,82 @@
           <w:sz w:val="22"/>
           <w:lang w:val="es-CO" w:eastAsia="es-CO"/>
         </w:rPr>
-        <w:tab/>
-      </w:r>
-      <w:r>
-        <w:rPr>
-          <w:noProof/>
-        </w:rPr>
-        <w:t>ANTECEDENTES</w:t>
-      </w:r>
-      <w:r>
-        <w:rPr>
-          <w:noProof/>
-        </w:rPr>
-        <w:tab/>
-      </w:r>
-      <w:r>
-        <w:rPr>
-          <w:noProof/>
-        </w:rPr>
-        <w:fldChar w:fldCharType="begin"/>
-      </w:r>
-      <w:r>
-        <w:rPr>
-          <w:noProof/>
-        </w:rPr>
-        <w:instrText xml:space="preserve"> PAGEREF _Toc515306544 \h </w:instrText>
-      </w:r>
-      <w:r>
-        <w:rPr>
-          <w:noProof/>
-        </w:rPr>
-      </w:r>
-      <w:r>
-        <w:rPr>
-          <w:noProof/>
-        </w:rPr>
-        <w:fldChar w:fldCharType="separate"/>
-      </w:r>
-      <w:r>
-        <w:rPr>
-          <w:noProof/>
-        </w:rPr>
-        <w:t>7</w:t>
-      </w:r>
-      <w:r>
-        <w:rPr>
-          <w:noProof/>
-        </w:rPr>
-        <w:fldChar w:fldCharType="end"/>
-      </w:r>
-    </w:p>
-    <w:p>
-      <w:pPr>
-        <w:pStyle w:val="TDC2"/>
-        <w:tabs>
-          <w:tab w:val="left" w:pos="960"/>
-          <w:tab w:val="right" w:leader="dot" w:pos="8828"/>
-        </w:tabs>
-        <w:rPr>
-          <w:rFonts w:asciiTheme="minorHAnsi" w:eastAsiaTheme="minorEastAsia" w:hAnsiTheme="minorHAnsi" w:cstheme="minorBidi"/>
-          <w:b w:val="0"/>
-          <w:bCs w:val="0"/>
-          <w:noProof/>
-          <w:sz w:val="22"/>
-          <w:lang w:val="es-CO" w:eastAsia="es-CO"/>
-        </w:rPr>
-      </w:pPr>
-      <w:r>
-        <w:rPr>
-          <w:noProof/>
-        </w:rPr>
-        <w:t>1.2.</w:t>
-      </w:r>
-      <w:r>
-        <w:rPr>
-          <w:rFonts w:asciiTheme="minorHAnsi" w:eastAsiaTheme="minorEastAsia" w:hAnsiTheme="minorHAnsi" w:cstheme="minorBidi"/>
-          <w:b w:val="0"/>
-          <w:bCs w:val="0"/>
-          <w:noProof/>
-          <w:sz w:val="22"/>
-          <w:lang w:val="es-CO" w:eastAsia="es-CO"/>
-        </w:rPr>
-        <w:tab/>
-      </w:r>
-      <w:r>
-        <w:rPr>
-          <w:noProof/>
-        </w:rPr>
-        <w:t>DESCRIPCIÓN DEL PROBLEMA</w:t>
-      </w:r>
-      <w:r>
-        <w:rPr>
-          <w:noProof/>
-        </w:rPr>
-        <w:tab/>
-      </w:r>
-      <w:r>
-        <w:rPr>
-          <w:noProof/>
-        </w:rPr>
-        <w:fldChar w:fldCharType="begin"/>
-      </w:r>
-      <w:r>
-        <w:rPr>
-          <w:noProof/>
-        </w:rPr>
-        <w:instrText xml:space="preserve"> PAGEREF _Toc515306545 \h </w:instrText>
-      </w:r>
-      <w:r>
-        <w:rPr>
-          <w:noProof/>
-        </w:rPr>
-      </w:r>
-      <w:r>
-        <w:rPr>
-          <w:noProof/>
-        </w:rPr>
-        <w:fldChar w:fldCharType="separate"/>
-      </w:r>
-      <w:r>
-        <w:rPr>
-          <w:noProof/>
-        </w:rPr>
-        <w:t>7</w:t>
-      </w:r>
-      <w:r>
-        <w:rPr>
-          <w:noProof/>
-        </w:rPr>
-        <w:fldChar w:fldCharType="end"/>
-      </w:r>
-    </w:p>
-    <w:p>
-      <w:pPr>
-        <w:pStyle w:val="TDC2"/>
-        <w:tabs>
-          <w:tab w:val="left" w:pos="960"/>
-          <w:tab w:val="right" w:leader="dot" w:pos="8828"/>
-        </w:tabs>
-        <w:rPr>
-          <w:rFonts w:asciiTheme="minorHAnsi" w:eastAsiaTheme="minorEastAsia" w:hAnsiTheme="minorHAnsi" w:cstheme="minorBidi"/>
-          <w:b w:val="0"/>
-          <w:bCs w:val="0"/>
-          <w:noProof/>
-          <w:sz w:val="22"/>
-          <w:lang w:val="es-CO" w:eastAsia="es-CO"/>
-        </w:rPr>
-      </w:pPr>
-      <w:r>
-        <w:rPr>
-          <w:noProof/>
-        </w:rPr>
-        <w:t>1.3.</w:t>
-      </w:r>
-      <w:r>
-        <w:rPr>
-          <w:rFonts w:asciiTheme="minorHAnsi" w:eastAsiaTheme="minorEastAsia" w:hAnsiTheme="minorHAnsi" w:cstheme="minorBidi"/>
-          <w:b w:val="0"/>
-          <w:bCs w:val="0"/>
-          <w:noProof/>
-          <w:sz w:val="22"/>
-          <w:lang w:val="es-CO" w:eastAsia="es-CO"/>
-        </w:rPr>
-        <w:tab/>
-      </w:r>
-      <w:r>
-        <w:rPr>
-          <w:noProof/>
-        </w:rPr>
-        <w:t>FORMULACIÓN DEL PROBLEMA</w:t>
-      </w:r>
-      <w:r>
-        <w:rPr>
-          <w:noProof/>
-        </w:rPr>
-        <w:tab/>
-      </w:r>
-      <w:r>
-        <w:rPr>
-          <w:noProof/>
-        </w:rPr>
-        <w:fldChar w:fldCharType="begin"/>
-      </w:r>
-      <w:r>
-        <w:rPr>
-          <w:noProof/>
-        </w:rPr>
-        <w:instrText xml:space="preserve"> PAGEREF _Toc515306546 \h </w:instrText>
-      </w:r>
-      <w:r>
-        <w:rPr>
-          <w:noProof/>
-        </w:rPr>
-      </w:r>
-      <w:r>
-        <w:rPr>
-          <w:noProof/>
-        </w:rPr>
-        <w:fldChar w:fldCharType="separate"/>
-      </w:r>
-      <w:r>
-        <w:rPr>
-          <w:noProof/>
-        </w:rPr>
-        <w:t>8</w:t>
-      </w:r>
-      <w:r>
-        <w:rPr>
-          <w:noProof/>
-        </w:rPr>
-        <w:fldChar w:fldCharType="end"/>
-      </w:r>
-    </w:p>
-    <w:p>
-      <w:pPr>
-        <w:pStyle w:val="TDC2"/>
-        <w:tabs>
-          <w:tab w:val="left" w:pos="960"/>
-          <w:tab w:val="right" w:leader="dot" w:pos="8828"/>
-        </w:tabs>
-        <w:rPr>
-          <w:rFonts w:asciiTheme="minorHAnsi" w:eastAsiaTheme="minorEastAsia" w:hAnsiTheme="minorHAnsi" w:cstheme="minorBidi"/>
-          <w:b w:val="0"/>
-          <w:bCs w:val="0"/>
-          <w:noProof/>
-          <w:sz w:val="22"/>
-          <w:lang w:val="es-CO" w:eastAsia="es-CO"/>
-        </w:rPr>
-      </w:pPr>
-      <w:r>
-        <w:rPr>
-          <w:noProof/>
-        </w:rPr>
-        <w:t>1.4.</w:t>
-      </w:r>
-      <w:r>
-        <w:rPr>
-          <w:rFonts w:asciiTheme="minorHAnsi" w:eastAsiaTheme="minorEastAsia" w:hAnsiTheme="minorHAnsi" w:cstheme="minorBidi"/>
-          <w:b w:val="0"/>
-          <w:bCs w:val="0"/>
-          <w:noProof/>
-          <w:sz w:val="22"/>
-          <w:lang w:val="es-CO" w:eastAsia="es-CO"/>
-        </w:rPr>
-        <w:tab/>
-      </w:r>
-      <w:r>
-        <w:rPr>
-          <w:noProof/>
-        </w:rPr>
-        <w:t>SISTEMATIZACIÓN DEL PROBLEMA</w:t>
-      </w:r>
-      <w:r>
-        <w:rPr>
-          <w:noProof/>
-        </w:rPr>
-        <w:tab/>
-      </w:r>
-      <w:r>
-        <w:rPr>
-          <w:noProof/>
-        </w:rPr>
-        <w:fldChar w:fldCharType="begin"/>
-      </w:r>
-      <w:r>
-        <w:rPr>
-          <w:noProof/>
-        </w:rPr>
-        <w:instrText xml:space="preserve"> PAGEREF _Toc515306547 \h </w:instrText>
-      </w:r>
-      <w:r>
-        <w:rPr>
-          <w:noProof/>
-        </w:rPr>
-      </w:r>
-      <w:r>
-        <w:rPr>
-          <w:noProof/>
-        </w:rPr>
-        <w:fldChar w:fldCharType="separate"/>
-      </w:r>
-      <w:r>
-        <w:rPr>
-          <w:noProof/>
-        </w:rPr>
-        <w:t>8</w:t>
-      </w:r>
-      <w:r>
-        <w:rPr>
-          <w:noProof/>
-        </w:rPr>
-        <w:fldChar w:fldCharType="end"/>
-      </w:r>
+      </w:pPr>
+      <w:hyperlink w:anchor="_Toc521620064" w:history="1">
+        <w:r>
+          <w:rPr>
+            <w:rStyle w:val="Hipervnculo"/>
+            <w:noProof/>
+          </w:rPr>
+          <w:t>2.2.</w:t>
+        </w:r>
+        <w:r>
+          <w:rPr>
+            <w:rFonts w:asciiTheme="minorHAnsi" w:eastAsiaTheme="minorEastAsia" w:hAnsiTheme="minorHAnsi" w:cstheme="minorBidi"/>
+            <w:b w:val="0"/>
+            <w:bCs w:val="0"/>
+            <w:noProof/>
+            <w:sz w:val="22"/>
+            <w:lang w:val="es-CO" w:eastAsia="es-CO"/>
+          </w:rPr>
+          <w:tab/>
+        </w:r>
+        <w:r>
+          <w:rPr>
+            <w:rStyle w:val="Hipervnculo"/>
+            <w:noProof/>
+          </w:rPr>
+          <w:t>OBJETIVOS ESPECÍFICOS</w:t>
+        </w:r>
+        <w:r>
+          <w:rPr>
+            <w:noProof/>
+            <w:webHidden/>
+          </w:rPr>
+          <w:tab/>
+        </w:r>
+        <w:r>
+          <w:rPr>
+            <w:noProof/>
+            <w:webHidden/>
+          </w:rPr>
+          <w:fldChar w:fldCharType="begin"/>
+        </w:r>
+        <w:r>
+          <w:rPr>
+            <w:noProof/>
+            <w:webHidden/>
+          </w:rPr>
+          <w:instrText xml:space="preserve"> PAGEREF _Toc521620064 \h </w:instrText>
+        </w:r>
+        <w:r>
+          <w:rPr>
+            <w:noProof/>
+            <w:webHidden/>
+          </w:rPr>
+        </w:r>
+        <w:r>
+          <w:rPr>
+            <w:noProof/>
+            <w:webHidden/>
+          </w:rPr>
+          <w:fldChar w:fldCharType="separate"/>
+        </w:r>
+        <w:r>
+          <w:rPr>
+            <w:noProof/>
+            <w:webHidden/>
+          </w:rPr>
+          <w:t>9</w:t>
+        </w:r>
+        <w:r>
+          <w:rPr>
+            <w:noProof/>
+            <w:webHidden/>
+          </w:rPr>
+          <w:fldChar w:fldCharType="end"/>
+        </w:r>
+      </w:hyperlink>
     </w:p>
     <w:p>
       <w:pPr>
@@ -2343,13 +2709,91 @@
           <w:lang w:val="es-CO" w:eastAsia="es-CO"/>
         </w:rPr>
       </w:pPr>
-      <w:r>
-        <w:rPr>
-          <w:noProof/>
-        </w:rPr>
-        <w:t>2.</w:t>
-      </w:r>
-      <w:r>
+      <w:hyperlink w:anchor="_Toc521620065" w:history="1">
+        <w:r>
+          <w:rPr>
+            <w:rStyle w:val="Hipervnculo"/>
+            <w:noProof/>
+          </w:rPr>
+          <w:t>3.</w:t>
+        </w:r>
+        <w:r>
+          <w:rPr>
+            <w:rFonts w:asciiTheme="minorHAnsi" w:eastAsiaTheme="minorEastAsia" w:hAnsiTheme="minorHAnsi" w:cstheme="minorBidi"/>
+            <w:b w:val="0"/>
+            <w:bCs w:val="0"/>
+            <w:iCs w:val="0"/>
+            <w:noProof/>
+            <w:sz w:val="22"/>
+            <w:szCs w:val="22"/>
+            <w:lang w:val="es-CO" w:eastAsia="es-CO"/>
+          </w:rPr>
+          <w:tab/>
+        </w:r>
+        <w:r>
+          <w:rPr>
+            <w:rStyle w:val="Hipervnculo"/>
+            <w:noProof/>
+          </w:rPr>
+          <w:t>JUSTIFICACIÓN</w:t>
+        </w:r>
+        <w:r>
+          <w:rPr>
+            <w:noProof/>
+            <w:webHidden/>
+          </w:rPr>
+          <w:tab/>
+        </w:r>
+        <w:r>
+          <w:rPr>
+            <w:noProof/>
+            <w:webHidden/>
+          </w:rPr>
+          <w:fldChar w:fldCharType="begin"/>
+        </w:r>
+        <w:r>
+          <w:rPr>
+            <w:noProof/>
+            <w:webHidden/>
+          </w:rPr>
+          <w:instrText xml:space="preserve"> PAGEREF _Toc521620065 \h </w:instrText>
+        </w:r>
+        <w:r>
+          <w:rPr>
+            <w:noProof/>
+            <w:webHidden/>
+          </w:rPr>
+        </w:r>
+        <w:r>
+          <w:rPr>
+            <w:noProof/>
+            <w:webHidden/>
+          </w:rPr>
+          <w:fldChar w:fldCharType="separate"/>
+        </w:r>
+        <w:r>
+          <w:rPr>
+            <w:noProof/>
+            <w:webHidden/>
+          </w:rPr>
+          <w:t>10</w:t>
+        </w:r>
+        <w:r>
+          <w:rPr>
+            <w:noProof/>
+            <w:webHidden/>
+          </w:rPr>
+          <w:fldChar w:fldCharType="end"/>
+        </w:r>
+      </w:hyperlink>
+    </w:p>
+    <w:p>
+      <w:pPr>
+        <w:pStyle w:val="TDC1"/>
+        <w:tabs>
+          <w:tab w:val="left" w:pos="480"/>
+          <w:tab w:val="right" w:leader="dot" w:pos="8828"/>
+        </w:tabs>
         <w:rPr>
           <w:rFonts w:asciiTheme="minorHAnsi" w:eastAsiaTheme="minorEastAsia" w:hAnsiTheme="minorHAnsi" w:cstheme="minorBidi"/>
           <w:b w:val="0"/>
@@ -2360,55 +2804,84 @@
           <w:szCs w:val="22"/>
           <w:lang w:val="es-CO" w:eastAsia="es-CO"/>
         </w:rPr>
-        <w:tab/>
-      </w:r>
-      <w:r>
-        <w:rPr>
-          <w:noProof/>
-        </w:rPr>
-        <w:t>OBJETIVOS</w:t>
-      </w:r>
-      <w:r>
-        <w:rPr>
-          <w:noProof/>
-        </w:rPr>
-        <w:tab/>
-      </w:r>
-      <w:r>
-        <w:rPr>
-          <w:noProof/>
-        </w:rPr>
-        <w:fldChar w:fldCharType="begin"/>
-      </w:r>
-      <w:r>
-        <w:rPr>
-          <w:noProof/>
-        </w:rPr>
-        <w:instrText xml:space="preserve"> PAGEREF _Toc515306548 \h </w:instrText>
-      </w:r>
-      <w:r>
-        <w:rPr>
-          <w:noProof/>
-        </w:rPr>
-      </w:r>
-      <w:r>
-        <w:rPr>
-          <w:noProof/>
-        </w:rPr>
-        <w:fldChar w:fldCharType="separate"/>
-      </w:r>
-      <w:r>
-        <w:rPr>
-          <w:noProof/>
-        </w:rPr>
-        <w:t>9</w:t>
-      </w:r>
-      <w:r>
-        <w:rPr>
-          <w:noProof/>
-        </w:rPr>
-        <w:fldChar w:fldCharType="end"/>
-      </w:r>
+      </w:pPr>
+      <w:hyperlink w:anchor="_Toc521620066" w:history="1">
+        <w:r>
+          <w:rPr>
+            <w:rStyle w:val="Hipervnculo"/>
+            <w:noProof/>
+          </w:rPr>
+          <w:t>4.</w:t>
+        </w:r>
+        <w:r>
+          <w:rPr>
+            <w:rFonts w:asciiTheme="minorHAnsi" w:eastAsiaTheme="minorEastAsia" w:hAnsiTheme="minorHAnsi" w:cstheme="minorBidi"/>
+            <w:b w:val="0"/>
+            <w:bCs w:val="0"/>
+            <w:iCs w:val="0"/>
+            <w:noProof/>
+            <w:sz w:val="22"/>
+            <w:szCs w:val="22"/>
+            <w:lang w:val="es-CO" w:eastAsia="es-CO"/>
+          </w:rPr>
+          <w:tab/>
+        </w:r>
+        <w:r>
+          <w:rPr>
+            <w:rStyle w:val="Hipervnculo"/>
+            <w:noProof/>
+          </w:rPr>
+          <w:t>MARCO REFERENCIAL</w:t>
+        </w:r>
+        <w:r>
+          <w:rPr>
+            <w:noProof/>
+            <w:webHidden/>
+          </w:rPr>
+          <w:tab/>
+        </w:r>
+        <w:r>
+          <w:rPr>
+            <w:noProof/>
+            <w:webHidden/>
+          </w:rPr>
+          <w:fldChar w:fldCharType="begin"/>
+        </w:r>
+        <w:r>
+          <w:rPr>
+            <w:noProof/>
+            <w:webHidden/>
+          </w:rPr>
+          <w:instrText xml:space="preserve"> PAGEREF _Toc521620066 \h </w:instrText>
+        </w:r>
+        <w:r>
+          <w:rPr>
+            <w:noProof/>
+            <w:webHidden/>
+          </w:rPr>
+        </w:r>
+        <w:r>
+          <w:rPr>
+            <w:noProof/>
+            <w:webHidden/>
+          </w:rPr>
+          <w:fldChar w:fldCharType="separate"/>
+        </w:r>
+        <w:r>
+          <w:rPr>
+            <w:noProof/>
+            <w:webHidden/>
+          </w:rPr>
+          <w:t>11</w:t>
+        </w:r>
+        <w:r>
+          <w:rPr>
+            <w:noProof/>
+            <w:webHidden/>
+          </w:rPr>
+          <w:fldChar w:fldCharType="end"/>
+        </w:r>
+      </w:hyperlink>
     </w:p>
     <w:p>
       <w:pPr>
@@ -2426,13 +2899,539 @@
           <w:lang w:val="es-CO" w:eastAsia="es-CO"/>
         </w:rPr>
       </w:pPr>
-      <w:r>
-        <w:rPr>
+      <w:hyperlink w:anchor="_Toc521620067" w:history="1">
+        <w:r>
+          <w:rPr>
+            <w:rStyle w:val="Hipervnculo"/>
+            <w:noProof/>
+          </w:rPr>
+          <w:t>4.1.</w:t>
+        </w:r>
+        <w:r>
+          <w:rPr>
+            <w:rFonts w:asciiTheme="minorHAnsi" w:eastAsiaTheme="minorEastAsia" w:hAnsiTheme="minorHAnsi" w:cstheme="minorBidi"/>
+            <w:b w:val="0"/>
+            <w:bCs w:val="0"/>
+            <w:noProof/>
+            <w:sz w:val="22"/>
+            <w:lang w:val="es-CO" w:eastAsia="es-CO"/>
+          </w:rPr>
+          <w:tab/>
+        </w:r>
+        <w:r>
+          <w:rPr>
+            <w:rStyle w:val="Hipervnculo"/>
+            <w:noProof/>
+          </w:rPr>
+          <w:t>MARCO EMPRESARIAL</w:t>
+        </w:r>
+        <w:r>
+          <w:rPr>
+            <w:noProof/>
+            <w:webHidden/>
+          </w:rPr>
+          <w:tab/>
+        </w:r>
+        <w:r>
+          <w:rPr>
+            <w:noProof/>
+            <w:webHidden/>
+          </w:rPr>
+          <w:fldChar w:fldCharType="begin"/>
+        </w:r>
+        <w:r>
+          <w:rPr>
+            <w:noProof/>
+            <w:webHidden/>
+          </w:rPr>
+          <w:instrText xml:space="preserve"> PAGEREF _Toc521620067 \h </w:instrText>
+        </w:r>
+        <w:r>
+          <w:rPr>
+            <w:noProof/>
+            <w:webHidden/>
+          </w:rPr>
+        </w:r>
+        <w:r>
+          <w:rPr>
+            <w:noProof/>
+            <w:webHidden/>
+          </w:rPr>
+          <w:fldChar w:fldCharType="separate"/>
+        </w:r>
+        <w:r>
+          <w:rPr>
+            <w:noProof/>
+            <w:webHidden/>
+          </w:rPr>
+          <w:t>11</w:t>
+        </w:r>
+        <w:r>
+          <w:rPr>
+            <w:noProof/>
+            <w:webHidden/>
+          </w:rPr>
+          <w:fldChar w:fldCharType="end"/>
+        </w:r>
+      </w:hyperlink>
+    </w:p>
+    <w:p>
+      <w:pPr>
+        <w:pStyle w:val="TDC3"/>
+        <w:tabs>
+          <w:tab w:val="left" w:pos="1200"/>
+          <w:tab w:val="right" w:leader="dot" w:pos="8828"/>
+        </w:tabs>
+        <w:rPr>
+          <w:rFonts w:eastAsiaTheme="minorEastAsia" w:cstheme="minorBidi"/>
           <w:noProof/>
-        </w:rPr>
-        <w:t>2.1.</w:t>
-      </w:r>
-      <w:r>
+          <w:sz w:val="22"/>
+          <w:szCs w:val="22"/>
+          <w:lang w:val="es-CO" w:eastAsia="es-CO"/>
+        </w:rPr>
+      </w:pPr>
+      <w:hyperlink w:anchor="_Toc521620068" w:history="1">
+        <w:r>
+          <w:rPr>
+            <w:rStyle w:val="Hipervnculo"/>
+            <w:noProof/>
+          </w:rPr>
+          <w:t>4.1.1.</w:t>
+        </w:r>
+        <w:r>
+          <w:rPr>
+            <w:rFonts w:eastAsiaTheme="minorEastAsia" w:cstheme="minorBidi"/>
+            <w:noProof/>
+            <w:sz w:val="22"/>
+            <w:szCs w:val="22"/>
+            <w:lang w:val="es-CO" w:eastAsia="es-CO"/>
+          </w:rPr>
+          <w:tab/>
+        </w:r>
+        <w:r>
+          <w:rPr>
+            <w:rStyle w:val="Hipervnculo"/>
+            <w:noProof/>
+          </w:rPr>
+          <w:t>HEADCOUNT</w:t>
+        </w:r>
+        <w:r>
+          <w:rPr>
+            <w:noProof/>
+            <w:webHidden/>
+          </w:rPr>
+          <w:tab/>
+        </w:r>
+        <w:r>
+          <w:rPr>
+            <w:noProof/>
+            <w:webHidden/>
+          </w:rPr>
+          <w:fldChar w:fldCharType="begin"/>
+        </w:r>
+        <w:r>
+          <w:rPr>
+            <w:noProof/>
+            <w:webHidden/>
+          </w:rPr>
+          <w:instrText xml:space="preserve"> PAGEREF _Toc521620068 \h </w:instrText>
+        </w:r>
+        <w:r>
+          <w:rPr>
+            <w:noProof/>
+            <w:webHidden/>
+          </w:rPr>
+        </w:r>
+        <w:r>
+          <w:rPr>
+            <w:noProof/>
+            <w:webHidden/>
+          </w:rPr>
+          <w:fldChar w:fldCharType="separate"/>
+        </w:r>
+        <w:r>
+          <w:rPr>
+            <w:noProof/>
+            <w:webHidden/>
+          </w:rPr>
+          <w:t>11</w:t>
+        </w:r>
+        <w:r>
+          <w:rPr>
+            <w:noProof/>
+            <w:webHidden/>
+          </w:rPr>
+          <w:fldChar w:fldCharType="end"/>
+        </w:r>
+      </w:hyperlink>
+    </w:p>
+    <w:p>
+      <w:pPr>
+        <w:pStyle w:val="TDC3"/>
+        <w:tabs>
+          <w:tab w:val="left" w:pos="1200"/>
+          <w:tab w:val="right" w:leader="dot" w:pos="8828"/>
+        </w:tabs>
+        <w:rPr>
+          <w:rFonts w:eastAsiaTheme="minorEastAsia" w:cstheme="minorBidi"/>
+          <w:noProof/>
+          <w:sz w:val="22"/>
+          <w:szCs w:val="22"/>
+          <w:lang w:val="es-CO" w:eastAsia="es-CO"/>
+        </w:rPr>
+      </w:pPr>
+      <w:hyperlink w:anchor="_Toc521620069" w:history="1">
+        <w:r>
+          <w:rPr>
+            <w:rStyle w:val="Hipervnculo"/>
+            <w:noProof/>
+          </w:rPr>
+          <w:t>4.1.2.</w:t>
+        </w:r>
+        <w:r>
+          <w:rPr>
+            <w:rFonts w:eastAsiaTheme="minorEastAsia" w:cstheme="minorBidi"/>
+            <w:noProof/>
+            <w:sz w:val="22"/>
+            <w:szCs w:val="22"/>
+            <w:lang w:val="es-CO" w:eastAsia="es-CO"/>
+          </w:rPr>
+          <w:tab/>
+        </w:r>
+        <w:r>
+          <w:rPr>
+            <w:rStyle w:val="Hipervnculo"/>
+            <w:noProof/>
+          </w:rPr>
+          <w:t>PORCENTAJE DE ROTACIÓN</w:t>
+        </w:r>
+        <w:r>
+          <w:rPr>
+            <w:noProof/>
+            <w:webHidden/>
+          </w:rPr>
+          <w:tab/>
+        </w:r>
+        <w:r>
+          <w:rPr>
+            <w:noProof/>
+            <w:webHidden/>
+          </w:rPr>
+          <w:fldChar w:fldCharType="begin"/>
+        </w:r>
+        <w:r>
+          <w:rPr>
+            <w:noProof/>
+            <w:webHidden/>
+          </w:rPr>
+          <w:instrText xml:space="preserve"> PAGEREF _Toc521620069 \h </w:instrText>
+        </w:r>
+        <w:r>
+          <w:rPr>
+            <w:noProof/>
+            <w:webHidden/>
+          </w:rPr>
+        </w:r>
+        <w:r>
+          <w:rPr>
+            <w:noProof/>
+            <w:webHidden/>
+          </w:rPr>
+          <w:fldChar w:fldCharType="separate"/>
+        </w:r>
+        <w:r>
+          <w:rPr>
+            <w:noProof/>
+            <w:webHidden/>
+          </w:rPr>
+          <w:t>11</w:t>
+        </w:r>
+        <w:r>
+          <w:rPr>
+            <w:noProof/>
+            <w:webHidden/>
+          </w:rPr>
+          <w:fldChar w:fldCharType="end"/>
+        </w:r>
+      </w:hyperlink>
+    </w:p>
+    <w:p>
+      <w:pPr>
+        <w:pStyle w:val="TDC3"/>
+        <w:tabs>
+          <w:tab w:val="left" w:pos="1200"/>
+          <w:tab w:val="right" w:leader="dot" w:pos="8828"/>
+        </w:tabs>
+        <w:rPr>
+          <w:rFonts w:eastAsiaTheme="minorEastAsia" w:cstheme="minorBidi"/>
+          <w:noProof/>
+          <w:sz w:val="22"/>
+          <w:szCs w:val="22"/>
+          <w:lang w:val="es-CO" w:eastAsia="es-CO"/>
+        </w:rPr>
+      </w:pPr>
+      <w:hyperlink w:anchor="_Toc521620070" w:history="1">
+        <w:r>
+          <w:rPr>
+            <w:rStyle w:val="Hipervnculo"/>
+            <w:noProof/>
+          </w:rPr>
+          <w:t>4.1.3.</w:t>
+        </w:r>
+        <w:r>
+          <w:rPr>
+            <w:rFonts w:eastAsiaTheme="minorEastAsia" w:cstheme="minorBidi"/>
+            <w:noProof/>
+            <w:sz w:val="22"/>
+            <w:szCs w:val="22"/>
+            <w:lang w:val="es-CO" w:eastAsia="es-CO"/>
+          </w:rPr>
+          <w:tab/>
+        </w:r>
+        <w:r>
+          <w:rPr>
+            <w:rStyle w:val="Hipervnculo"/>
+            <w:noProof/>
+          </w:rPr>
+          <w:t>PERSONAL POR ÁREA</w:t>
+        </w:r>
+        <w:r>
+          <w:rPr>
+            <w:noProof/>
+            <w:webHidden/>
+          </w:rPr>
+          <w:tab/>
+        </w:r>
+        <w:r>
+          <w:rPr>
+            <w:noProof/>
+            <w:webHidden/>
+          </w:rPr>
+          <w:fldChar w:fldCharType="begin"/>
+        </w:r>
+        <w:r>
+          <w:rPr>
+            <w:noProof/>
+            <w:webHidden/>
+          </w:rPr>
+          <w:instrText xml:space="preserve"> PAGEREF _Toc521620070 \h </w:instrText>
+        </w:r>
+        <w:r>
+          <w:rPr>
+            <w:noProof/>
+            <w:webHidden/>
+          </w:rPr>
+        </w:r>
+        <w:r>
+          <w:rPr>
+            <w:noProof/>
+            <w:webHidden/>
+          </w:rPr>
+          <w:fldChar w:fldCharType="separate"/>
+        </w:r>
+        <w:r>
+          <w:rPr>
+            <w:noProof/>
+            <w:webHidden/>
+          </w:rPr>
+          <w:t>11</w:t>
+        </w:r>
+        <w:r>
+          <w:rPr>
+            <w:noProof/>
+            <w:webHidden/>
+          </w:rPr>
+          <w:fldChar w:fldCharType="end"/>
+        </w:r>
+      </w:hyperlink>
+    </w:p>
+    <w:p>
+      <w:pPr>
+        <w:pStyle w:val="TDC3"/>
+        <w:tabs>
+          <w:tab w:val="left" w:pos="1200"/>
+          <w:tab w:val="right" w:leader="dot" w:pos="8828"/>
+        </w:tabs>
+        <w:rPr>
+          <w:rFonts w:eastAsiaTheme="minorEastAsia" w:cstheme="minorBidi"/>
+          <w:noProof/>
+          <w:sz w:val="22"/>
+          <w:szCs w:val="22"/>
+          <w:lang w:val="es-CO" w:eastAsia="es-CO"/>
+        </w:rPr>
+      </w:pPr>
+      <w:hyperlink w:anchor="_Toc521620071" w:history="1">
+        <w:r>
+          <w:rPr>
+            <w:rStyle w:val="Hipervnculo"/>
+            <w:noProof/>
+          </w:rPr>
+          <w:t>4.1.4.</w:t>
+        </w:r>
+        <w:r>
+          <w:rPr>
+            <w:rFonts w:eastAsiaTheme="minorEastAsia" w:cstheme="minorBidi"/>
+            <w:noProof/>
+            <w:sz w:val="22"/>
+            <w:szCs w:val="22"/>
+            <w:lang w:val="es-CO" w:eastAsia="es-CO"/>
+          </w:rPr>
+          <w:tab/>
+        </w:r>
+        <w:r>
+          <w:rPr>
+            <w:rStyle w:val="Hipervnculo"/>
+            <w:noProof/>
+          </w:rPr>
+          <w:t>PROMOCIÓN DEL PERSONA</w:t>
+        </w:r>
+        <w:r>
+          <w:rPr>
+            <w:noProof/>
+            <w:webHidden/>
+          </w:rPr>
+          <w:tab/>
+        </w:r>
+        <w:r>
+          <w:rPr>
+            <w:noProof/>
+            <w:webHidden/>
+          </w:rPr>
+          <w:fldChar w:fldCharType="begin"/>
+        </w:r>
+        <w:r>
+          <w:rPr>
+            <w:noProof/>
+            <w:webHidden/>
+          </w:rPr>
+          <w:instrText xml:space="preserve"> PAGEREF _Toc521620071 \h </w:instrText>
+        </w:r>
+        <w:r>
+          <w:rPr>
+            <w:noProof/>
+            <w:webHidden/>
+          </w:rPr>
+        </w:r>
+        <w:r>
+          <w:rPr>
+            <w:noProof/>
+            <w:webHidden/>
+          </w:rPr>
+          <w:fldChar w:fldCharType="separate"/>
+        </w:r>
+        <w:r>
+          <w:rPr>
+            <w:noProof/>
+            <w:webHidden/>
+          </w:rPr>
+          <w:t>11</w:t>
+        </w:r>
+        <w:r>
+          <w:rPr>
+            <w:noProof/>
+            <w:webHidden/>
+          </w:rPr>
+          <w:fldChar w:fldCharType="end"/>
+        </w:r>
+      </w:hyperlink>
+    </w:p>
+    <w:p>
+      <w:pPr>
+        <w:pStyle w:val="TDC3"/>
+        <w:tabs>
+          <w:tab w:val="left" w:pos="1200"/>
+          <w:tab w:val="right" w:leader="dot" w:pos="8828"/>
+        </w:tabs>
+        <w:rPr>
+          <w:rFonts w:eastAsiaTheme="minorEastAsia" w:cstheme="minorBidi"/>
+          <w:noProof/>
+          <w:sz w:val="22"/>
+          <w:szCs w:val="22"/>
+          <w:lang w:val="es-CO" w:eastAsia="es-CO"/>
+        </w:rPr>
+      </w:pPr>
+      <w:hyperlink w:anchor="_Toc521620072" w:history="1">
+        <w:r>
+          <w:rPr>
+            <w:rStyle w:val="Hipervnculo"/>
+            <w:noProof/>
+          </w:rPr>
+          <w:t>4.1.5.</w:t>
+        </w:r>
+        <w:r>
+          <w:rPr>
+            <w:rFonts w:eastAsiaTheme="minorEastAsia" w:cstheme="minorBidi"/>
+            <w:noProof/>
+            <w:sz w:val="22"/>
+            <w:szCs w:val="22"/>
+            <w:lang w:val="es-CO" w:eastAsia="es-CO"/>
+          </w:rPr>
+          <w:tab/>
+        </w:r>
+        <w:r>
+          <w:rPr>
+            <w:rStyle w:val="Hipervnculo"/>
+            <w:noProof/>
+          </w:rPr>
+          <w:t>COSTO DE NÓMINA</w:t>
+        </w:r>
+        <w:r>
+          <w:rPr>
+            <w:noProof/>
+            <w:webHidden/>
+          </w:rPr>
+          <w:tab/>
+        </w:r>
+        <w:r>
+          <w:rPr>
+            <w:noProof/>
+            <w:webHidden/>
+          </w:rPr>
+          <w:fldChar w:fldCharType="begin"/>
+        </w:r>
+        <w:r>
+          <w:rPr>
+            <w:noProof/>
+            <w:webHidden/>
+          </w:rPr>
+          <w:instrText xml:space="preserve"> PAGEREF _Toc521620072 \h </w:instrText>
+        </w:r>
+        <w:r>
+          <w:rPr>
+            <w:noProof/>
+            <w:webHidden/>
+          </w:rPr>
+        </w:r>
+        <w:r>
+          <w:rPr>
+            <w:noProof/>
+            <w:webHidden/>
+          </w:rPr>
+          <w:fldChar w:fldCharType="separate"/>
+        </w:r>
+        <w:r>
+          <w:rPr>
+            <w:noProof/>
+            <w:webHidden/>
+          </w:rPr>
+          <w:t>11</w:t>
+        </w:r>
+        <w:r>
+          <w:rPr>
+            <w:noProof/>
+            <w:webHidden/>
+          </w:rPr>
+          <w:fldChar w:fldCharType="end"/>
+        </w:r>
+      </w:hyperlink>
+    </w:p>
+    <w:p>
+      <w:pPr>
+        <w:pStyle w:val="TDC2"/>
+        <w:tabs>
+          <w:tab w:val="left" w:pos="960"/>
+          <w:tab w:val="right" w:leader="dot" w:pos="8828"/>
+        </w:tabs>
         <w:rPr>
           <w:rFonts w:asciiTheme="minorHAnsi" w:eastAsiaTheme="minorEastAsia" w:hAnsiTheme="minorHAnsi" w:cstheme="minorBidi"/>
           <w:b w:val="0"/>
@@ -2441,136 +3440,82 @@
           <w:sz w:val="22"/>
           <w:lang w:val="es-CO" w:eastAsia="es-CO"/>
         </w:rPr>
-        <w:tab/>
-      </w:r>
-      <w:r>
-        <w:rPr>
-          <w:noProof/>
-        </w:rPr>
-        <w:t>OBJETIVO GENERAL</w:t>
-      </w:r>
-      <w:r>
-        <w:rPr>
-          <w:noProof/>
-        </w:rPr>
-        <w:tab/>
-      </w:r>
-      <w:r>
-        <w:rPr>
-          <w:noProof/>
-        </w:rPr>
-        <w:fldChar w:fldCharType="begin"/>
-      </w:r>
-      <w:r>
-        <w:rPr>
-          <w:noProof/>
-        </w:rPr>
-        <w:instrText xml:space="preserve"> PAGEREF _Toc515306549 \h </w:instrText>
-      </w:r>
-      <w:r>
-        <w:rPr>
-          <w:noProof/>
-        </w:rPr>
-      </w:r>
-      <w:r>
-        <w:rPr>
-          <w:noProof/>
-        </w:rPr>
-        <w:fldChar w:fldCharType="separate"/>
-      </w:r>
-      <w:r>
-        <w:rPr>
-          <w:noProof/>
-        </w:rPr>
-        <w:t>9</w:t>
-      </w:r>
-      <w:r>
-        <w:rPr>
-          <w:noProof/>
-        </w:rPr>
-        <w:fldChar w:fldCharType="end"/>
-      </w:r>
-    </w:p>
-    <w:p>
-      <w:pPr>
-        <w:pStyle w:val="TDC2"/>
-        <w:tabs>
-          <w:tab w:val="left" w:pos="960"/>
-          <w:tab w:val="right" w:leader="dot" w:pos="8828"/>
-        </w:tabs>
-        <w:rPr>
-          <w:rFonts w:asciiTheme="minorHAnsi" w:eastAsiaTheme="minorEastAsia" w:hAnsiTheme="minorHAnsi" w:cstheme="minorBidi"/>
-          <w:b w:val="0"/>
-          <w:bCs w:val="0"/>
-          <w:noProof/>
-          <w:sz w:val="22"/>
-          <w:lang w:val="es-CO" w:eastAsia="es-CO"/>
-        </w:rPr>
-      </w:pPr>
-      <w:r>
-        <w:rPr>
-          <w:noProof/>
-        </w:rPr>
-        <w:t>2.2.</w:t>
-      </w:r>
-      <w:r>
-        <w:rPr>
-          <w:rFonts w:asciiTheme="minorHAnsi" w:eastAsiaTheme="minorEastAsia" w:hAnsiTheme="minorHAnsi" w:cstheme="minorBidi"/>
-          <w:b w:val="0"/>
-          <w:bCs w:val="0"/>
-          <w:noProof/>
-          <w:sz w:val="22"/>
-          <w:lang w:val="es-CO" w:eastAsia="es-CO"/>
-        </w:rPr>
-        <w:tab/>
-      </w:r>
-      <w:r>
-        <w:rPr>
-          <w:noProof/>
-        </w:rPr>
-        <w:t>OBJETIVOS ESPECÍFICOS</w:t>
-      </w:r>
-      <w:r>
-        <w:rPr>
-          <w:noProof/>
-        </w:rPr>
-        <w:tab/>
-      </w:r>
-      <w:r>
-        <w:rPr>
-          <w:noProof/>
-        </w:rPr>
-        <w:fldChar w:fldCharType="begin"/>
-      </w:r>
-      <w:r>
-        <w:rPr>
-          <w:noProof/>
-        </w:rPr>
-        <w:instrText xml:space="preserve"> PAGEREF _Toc515306550 \h </w:instrText>
-      </w:r>
-      <w:r>
-        <w:rPr>
-          <w:noProof/>
-        </w:rPr>
-      </w:r>
-      <w:r>
-        <w:rPr>
-          <w:noProof/>
-        </w:rPr>
-        <w:fldChar w:fldCharType="separate"/>
-      </w:r>
-      <w:r>
-        <w:rPr>
-          <w:noProof/>
-        </w:rPr>
-        <w:t>9</w:t>
-      </w:r>
-      <w:r>
-        <w:rPr>
-          <w:noProof/>
-        </w:rPr>
-        <w:fldChar w:fldCharType="end"/>
-      </w:r>
+      </w:pPr>
+      <w:hyperlink w:anchor="_Toc521620073" w:history="1">
+        <w:r>
+          <w:rPr>
+            <w:rStyle w:val="Hipervnculo"/>
+            <w:noProof/>
+          </w:rPr>
+          <w:t>4.2.</w:t>
+        </w:r>
+        <w:r>
+          <w:rPr>
+            <w:rFonts w:asciiTheme="minorHAnsi" w:eastAsiaTheme="minorEastAsia" w:hAnsiTheme="minorHAnsi" w:cstheme="minorBidi"/>
+            <w:b w:val="0"/>
+            <w:bCs w:val="0"/>
+            <w:noProof/>
+            <w:sz w:val="22"/>
+            <w:lang w:val="es-CO" w:eastAsia="es-CO"/>
+          </w:rPr>
+          <w:tab/>
+        </w:r>
+        <w:r>
+          <w:rPr>
+            <w:rStyle w:val="Hipervnculo"/>
+            <w:noProof/>
+          </w:rPr>
+          <w:t>MARCO CONCEPTUAL</w:t>
+        </w:r>
+        <w:r>
+          <w:rPr>
+            <w:noProof/>
+            <w:webHidden/>
+          </w:rPr>
+          <w:tab/>
+        </w:r>
+        <w:r>
+          <w:rPr>
+            <w:noProof/>
+            <w:webHidden/>
+          </w:rPr>
+          <w:fldChar w:fldCharType="begin"/>
+        </w:r>
+        <w:r>
+          <w:rPr>
+            <w:noProof/>
+            <w:webHidden/>
+          </w:rPr>
+          <w:instrText xml:space="preserve"> PAGEREF _Toc521620073 \h </w:instrText>
+        </w:r>
+        <w:r>
+          <w:rPr>
+            <w:noProof/>
+            <w:webHidden/>
+          </w:rPr>
+        </w:r>
+        <w:r>
+          <w:rPr>
+            <w:noProof/>
+            <w:webHidden/>
+          </w:rPr>
+          <w:fldChar w:fldCharType="separate"/>
+        </w:r>
+        <w:r>
+          <w:rPr>
+            <w:noProof/>
+            <w:webHidden/>
+          </w:rPr>
+          <w:t>12</w:t>
+        </w:r>
+        <w:r>
+          <w:rPr>
+            <w:noProof/>
+            <w:webHidden/>
+          </w:rPr>
+          <w:fldChar w:fldCharType="end"/>
+        </w:r>
+      </w:hyperlink>
     </w:p>
     <w:p>
       <w:pPr>
@@ -2590,13 +3535,91 @@
           <w:lang w:val="es-CO" w:eastAsia="es-CO"/>
         </w:rPr>
       </w:pPr>
-      <w:r>
-        <w:rPr>
-          <w:noProof/>
-        </w:rPr>
-        <w:t>3.</w:t>
-      </w:r>
-      <w:r>
+      <w:hyperlink w:anchor="_Toc521620074" w:history="1">
+        <w:r>
+          <w:rPr>
+            <w:rStyle w:val="Hipervnculo"/>
+            <w:noProof/>
+          </w:rPr>
+          <w:t>5.</w:t>
+        </w:r>
+        <w:r>
+          <w:rPr>
+            <w:rFonts w:asciiTheme="minorHAnsi" w:eastAsiaTheme="minorEastAsia" w:hAnsiTheme="minorHAnsi" w:cstheme="minorBidi"/>
+            <w:b w:val="0"/>
+            <w:bCs w:val="0"/>
+            <w:iCs w:val="0"/>
+            <w:noProof/>
+            <w:sz w:val="22"/>
+            <w:szCs w:val="22"/>
+            <w:lang w:val="es-CO" w:eastAsia="es-CO"/>
+          </w:rPr>
+          <w:tab/>
+        </w:r>
+        <w:r>
+          <w:rPr>
+            <w:rStyle w:val="Hipervnculo"/>
+            <w:noProof/>
+          </w:rPr>
+          <w:t>METODOLOGÍA</w:t>
+        </w:r>
+        <w:r>
+          <w:rPr>
+            <w:noProof/>
+            <w:webHidden/>
+          </w:rPr>
+          <w:tab/>
+        </w:r>
+        <w:r>
+          <w:rPr>
+            <w:noProof/>
+            <w:webHidden/>
+          </w:rPr>
+          <w:fldChar w:fldCharType="begin"/>
+        </w:r>
+        <w:r>
+          <w:rPr>
+            <w:noProof/>
+            <w:webHidden/>
+          </w:rPr>
+          <w:instrText xml:space="preserve"> PAGEREF _Toc521620074 \h </w:instrText>
+        </w:r>
+        <w:r>
+          <w:rPr>
+            <w:noProof/>
+            <w:webHidden/>
+          </w:rPr>
+        </w:r>
+        <w:r>
+          <w:rPr>
+            <w:noProof/>
+            <w:webHidden/>
+          </w:rPr>
+          <w:fldChar w:fldCharType="separate"/>
+        </w:r>
+        <w:r>
+          <w:rPr>
+            <w:noProof/>
+            <w:webHidden/>
+          </w:rPr>
+          <w:t>13</w:t>
+        </w:r>
+        <w:r>
+          <w:rPr>
+            <w:noProof/>
+            <w:webHidden/>
+          </w:rPr>
+          <w:fldChar w:fldCharType="end"/>
+        </w:r>
+      </w:hyperlink>
+    </w:p>
+    <w:p>
+      <w:pPr>
+        <w:pStyle w:val="TDC1"/>
+        <w:tabs>
+          <w:tab w:val="left" w:pos="480"/>
+          <w:tab w:val="right" w:leader="dot" w:pos="8828"/>
+        </w:tabs>
         <w:rPr>
           <w:rFonts w:asciiTheme="minorHAnsi" w:eastAsiaTheme="minorEastAsia" w:hAnsiTheme="minorHAnsi" w:cstheme="minorBidi"/>
           <w:b w:val="0"/>
@@ -2607,848 +3630,84 @@
           <w:szCs w:val="22"/>
           <w:lang w:val="es-CO" w:eastAsia="es-CO"/>
         </w:rPr>
-        <w:tab/>
-      </w:r>
-      <w:r>
-        <w:rPr>
-          <w:noProof/>
-        </w:rPr>
-        <w:t>JUSTIFICACIÓN</w:t>
-      </w:r>
-      <w:r>
-        <w:rPr>
-          <w:noProof/>
-        </w:rPr>
-        <w:tab/>
-      </w:r>
-      <w:r>
-        <w:rPr>
-          <w:noProof/>
-        </w:rPr>
-        <w:fldChar w:fldCharType="begin"/>
-      </w:r>
-      <w:r>
-        <w:rPr>
-          <w:noProof/>
-        </w:rPr>
-        <w:instrText xml:space="preserve"> PAGEREF _Toc515306551 \h </w:instrText>
-      </w:r>
-      <w:r>
-        <w:rPr>
-          <w:noProof/>
-        </w:rPr>
-      </w:r>
-      <w:r>
-        <w:rPr>
-          <w:noProof/>
-        </w:rPr>
-        <w:fldChar w:fldCharType="separate"/>
-      </w:r>
-      <w:r>
-        <w:rPr>
-          <w:noProof/>
-        </w:rPr>
-        <w:t>10</w:t>
-      </w:r>
-      <w:r>
-        <w:rPr>
-          <w:noProof/>
-        </w:rPr>
-        <w:fldChar w:fldCharType="end"/>
-      </w:r>
-    </w:p>
-    <w:p>
-      <w:pPr>
-        <w:pStyle w:val="TDC1"/>
-        <w:tabs>
-          <w:tab w:val="left" w:pos="480"/>
-          <w:tab w:val="right" w:leader="dot" w:pos="8828"/>
-        </w:tabs>
-        <w:rPr>
-          <w:rFonts w:asciiTheme="minorHAnsi" w:eastAsiaTheme="minorEastAsia" w:hAnsiTheme="minorHAnsi" w:cstheme="minorBidi"/>
-          <w:b w:val="0"/>
-          <w:bCs w:val="0"/>
-          <w:iCs w:val="0"/>
-          <w:noProof/>
-          <w:sz w:val="22"/>
-          <w:szCs w:val="22"/>
-          <w:lang w:val="es-CO" w:eastAsia="es-CO"/>
-        </w:rPr>
-      </w:pPr>
-      <w:r>
-        <w:rPr>
-          <w:noProof/>
-        </w:rPr>
-        <w:t>4.</w:t>
-      </w:r>
-      <w:r>
-        <w:rPr>
-          <w:rFonts w:asciiTheme="minorHAnsi" w:eastAsiaTheme="minorEastAsia" w:hAnsiTheme="minorHAnsi" w:cstheme="minorBidi"/>
-          <w:b w:val="0"/>
-          <w:bCs w:val="0"/>
-          <w:iCs w:val="0"/>
-          <w:noProof/>
-          <w:sz w:val="22"/>
-          <w:szCs w:val="22"/>
-          <w:lang w:val="es-CO" w:eastAsia="es-CO"/>
-        </w:rPr>
-        <w:tab/>
-      </w:r>
-      <w:r>
-        <w:rPr>
-          <w:noProof/>
-        </w:rPr>
-        <w:t>MARCO REFERENCIAL</w:t>
-      </w:r>
-      <w:r>
-        <w:rPr>
-          <w:noProof/>
-        </w:rPr>
-        <w:tab/>
-      </w:r>
-      <w:r>
-        <w:rPr>
-          <w:noProof/>
-        </w:rPr>
-        <w:fldChar w:fldCharType="begin"/>
-      </w:r>
-      <w:r>
-        <w:rPr>
-          <w:noProof/>
-        </w:rPr>
-        <w:instrText xml:space="preserve"> PAGEREF _Toc515306552 \h </w:instrText>
-      </w:r>
-      <w:r>
-        <w:rPr>
-          <w:noProof/>
-        </w:rPr>
-      </w:r>
-      <w:r>
-        <w:rPr>
-          <w:noProof/>
-        </w:rPr>
-        <w:fldChar w:fldCharType="separate"/>
-      </w:r>
-      <w:r>
-        <w:rPr>
-          <w:noProof/>
-        </w:rPr>
-        <w:t>11</w:t>
-      </w:r>
-      <w:r>
-        <w:rPr>
-          <w:noProof/>
-        </w:rPr>
-        <w:fldChar w:fldCharType="end"/>
-      </w:r>
-    </w:p>
-    <w:p>
-      <w:pPr>
-        <w:pStyle w:val="TDC2"/>
-        <w:tabs>
-          <w:tab w:val="left" w:pos="960"/>
-          <w:tab w:val="right" w:leader="dot" w:pos="8828"/>
-        </w:tabs>
-        <w:rPr>
-          <w:rFonts w:asciiTheme="minorHAnsi" w:eastAsiaTheme="minorEastAsia" w:hAnsiTheme="minorHAnsi" w:cstheme="minorBidi"/>
-          <w:b w:val="0"/>
-          <w:bCs w:val="0"/>
-          <w:noProof/>
-          <w:sz w:val="22"/>
-          <w:lang w:val="es-CO" w:eastAsia="es-CO"/>
-        </w:rPr>
-      </w:pPr>
-      <w:r>
-        <w:rPr>
-          <w:noProof/>
-        </w:rPr>
-        <w:t>4.1.</w:t>
-      </w:r>
-      <w:r>
-        <w:rPr>
-          <w:rFonts w:asciiTheme="minorHAnsi" w:eastAsiaTheme="minorEastAsia" w:hAnsiTheme="minorHAnsi" w:cstheme="minorBidi"/>
-          <w:b w:val="0"/>
-          <w:bCs w:val="0"/>
-          <w:noProof/>
-          <w:sz w:val="22"/>
-          <w:lang w:val="es-CO" w:eastAsia="es-CO"/>
-        </w:rPr>
-        <w:tab/>
-      </w:r>
-      <w:r>
-        <w:rPr>
-          <w:noProof/>
-        </w:rPr>
-        <w:t>MARCO EMPRESARIAL</w:t>
-      </w:r>
-      <w:r>
-        <w:rPr>
-          <w:noProof/>
-        </w:rPr>
-        <w:tab/>
-      </w:r>
-      <w:r>
-        <w:rPr>
-          <w:noProof/>
-        </w:rPr>
-        <w:fldChar w:fldCharType="begin"/>
-      </w:r>
-      <w:r>
-        <w:rPr>
-          <w:noProof/>
-        </w:rPr>
-        <w:instrText xml:space="preserve"> PAGEREF _Toc515306553 \h </w:instrText>
-      </w:r>
-      <w:r>
-        <w:rPr>
-          <w:noProof/>
-        </w:rPr>
-      </w:r>
-      <w:r>
-        <w:rPr>
-          <w:noProof/>
-        </w:rPr>
-        <w:fldChar w:fldCharType="separate"/>
-      </w:r>
-      <w:r>
-        <w:rPr>
-          <w:noProof/>
-        </w:rPr>
-        <w:t>11</w:t>
-      </w:r>
-      <w:r>
-        <w:rPr>
-          <w:noProof/>
-        </w:rPr>
-        <w:fldChar w:fldCharType="end"/>
-      </w:r>
-    </w:p>
-    <w:p>
-      <w:pPr>
-        <w:pStyle w:val="TDC3"/>
-        <w:tabs>
-          <w:tab w:val="left" w:pos="1200"/>
-          <w:tab w:val="right" w:leader="dot" w:pos="8828"/>
-        </w:tabs>
-        <w:rPr>
-          <w:rFonts w:eastAsiaTheme="minorEastAsia" w:cstheme="minorBidi"/>
-          <w:noProof/>
-          <w:sz w:val="22"/>
-          <w:szCs w:val="22"/>
-          <w:lang w:val="es-CO" w:eastAsia="es-CO"/>
-        </w:rPr>
-      </w:pPr>
-      <w:r>
-        <w:rPr>
-          <w:noProof/>
-        </w:rPr>
-        <w:t>4.1.1.</w:t>
-      </w:r>
-      <w:r>
-        <w:rPr>
-          <w:rFonts w:eastAsiaTheme="minorEastAsia" w:cstheme="minorBidi"/>
-          <w:noProof/>
-          <w:sz w:val="22"/>
-          <w:szCs w:val="22"/>
-          <w:lang w:val="es-CO" w:eastAsia="es-CO"/>
-        </w:rPr>
-        <w:tab/>
-      </w:r>
-      <w:r>
-        <w:rPr>
-          <w:noProof/>
-        </w:rPr>
-        <w:t>HEADCOUNT</w:t>
-      </w:r>
-      <w:r>
-        <w:rPr>
-          <w:noProof/>
-        </w:rPr>
-        <w:tab/>
-      </w:r>
-      <w:r>
-        <w:rPr>
-          <w:noProof/>
-        </w:rPr>
-        <w:fldChar w:fldCharType="begin"/>
-      </w:r>
-      <w:r>
-        <w:rPr>
-          <w:noProof/>
-        </w:rPr>
-        <w:instrText xml:space="preserve"> PAGEREF _Toc515306554 \h </w:instrText>
-      </w:r>
-      <w:r>
-        <w:rPr>
-          <w:noProof/>
-        </w:rPr>
-      </w:r>
-      <w:r>
-        <w:rPr>
-          <w:noProof/>
-        </w:rPr>
-        <w:fldChar w:fldCharType="separate"/>
-      </w:r>
-      <w:r>
-        <w:rPr>
-          <w:noProof/>
-        </w:rPr>
-        <w:t>11</w:t>
-      </w:r>
-      <w:r>
-        <w:rPr>
-          <w:noProof/>
-        </w:rPr>
-        <w:fldChar w:fldCharType="end"/>
-      </w:r>
-    </w:p>
-    <w:p>
-      <w:pPr>
-        <w:pStyle w:val="TDC3"/>
-        <w:tabs>
-          <w:tab w:val="left" w:pos="1200"/>
-          <w:tab w:val="right" w:leader="dot" w:pos="8828"/>
-        </w:tabs>
-        <w:rPr>
-          <w:rFonts w:eastAsiaTheme="minorEastAsia" w:cstheme="minorBidi"/>
-          <w:noProof/>
-          <w:sz w:val="22"/>
-          <w:szCs w:val="22"/>
-          <w:lang w:val="es-CO" w:eastAsia="es-CO"/>
-        </w:rPr>
-      </w:pPr>
-      <w:r>
-        <w:rPr>
-          <w:noProof/>
-        </w:rPr>
-        <w:t>4.1.2.</w:t>
-      </w:r>
-      <w:r>
-        <w:rPr>
-          <w:rFonts w:eastAsiaTheme="minorEastAsia" w:cstheme="minorBidi"/>
-          <w:noProof/>
-          <w:sz w:val="22"/>
-          <w:szCs w:val="22"/>
-          <w:lang w:val="es-CO" w:eastAsia="es-CO"/>
-        </w:rPr>
-        <w:tab/>
-      </w:r>
-      <w:r>
-        <w:rPr>
-          <w:noProof/>
-        </w:rPr>
-        <w:t>PORCENTAJE DE ROTACIÓN</w:t>
-      </w:r>
-      <w:r>
-        <w:rPr>
-          <w:noProof/>
-        </w:rPr>
-        <w:tab/>
-      </w:r>
-      <w:r>
-        <w:rPr>
-          <w:noProof/>
-        </w:rPr>
-        <w:fldChar w:fldCharType="begin"/>
-      </w:r>
-      <w:r>
-        <w:rPr>
-          <w:noProof/>
-        </w:rPr>
-        <w:instrText xml:space="preserve"> PAGEREF _Toc515306555 \h </w:instrText>
-      </w:r>
-      <w:r>
-        <w:rPr>
-          <w:noProof/>
-        </w:rPr>
-      </w:r>
-      <w:r>
-        <w:rPr>
-          <w:noProof/>
-        </w:rPr>
-        <w:fldChar w:fldCharType="separate"/>
-      </w:r>
-      <w:r>
-        <w:rPr>
-          <w:noProof/>
-        </w:rPr>
-        <w:t>11</w:t>
-      </w:r>
-      <w:r>
-        <w:rPr>
-          <w:noProof/>
-        </w:rPr>
-        <w:fldChar w:fldCharType="end"/>
-      </w:r>
-    </w:p>
-    <w:p>
-      <w:pPr>
-        <w:pStyle w:val="TDC3"/>
-        <w:tabs>
-          <w:tab w:val="left" w:pos="1200"/>
-          <w:tab w:val="right" w:leader="dot" w:pos="8828"/>
-        </w:tabs>
-        <w:rPr>
-          <w:rFonts w:eastAsiaTheme="minorEastAsia" w:cstheme="minorBidi"/>
-          <w:noProof/>
-          <w:sz w:val="22"/>
-          <w:szCs w:val="22"/>
-          <w:lang w:val="es-CO" w:eastAsia="es-CO"/>
-        </w:rPr>
-      </w:pPr>
-      <w:r>
-        <w:rPr>
-          <w:noProof/>
-        </w:rPr>
-        <w:t>4.1.3.</w:t>
-      </w:r>
-      <w:r>
-        <w:rPr>
-          <w:rFonts w:eastAsiaTheme="minorEastAsia" w:cstheme="minorBidi"/>
-          <w:noProof/>
-          <w:sz w:val="22"/>
-          <w:szCs w:val="22"/>
-          <w:lang w:val="es-CO" w:eastAsia="es-CO"/>
-        </w:rPr>
-        <w:tab/>
-      </w:r>
-      <w:r>
-        <w:rPr>
-          <w:noProof/>
-        </w:rPr>
-        <w:t>PERSONAL POR ÁREA</w:t>
-      </w:r>
-      <w:r>
-        <w:rPr>
-          <w:noProof/>
-        </w:rPr>
-        <w:tab/>
-      </w:r>
-      <w:r>
-        <w:rPr>
-          <w:noProof/>
-        </w:rPr>
-        <w:fldChar w:fldCharType="begin"/>
-      </w:r>
-      <w:r>
-        <w:rPr>
-          <w:noProof/>
-        </w:rPr>
-        <w:instrText xml:space="preserve"> PAGEREF _Toc515306556 \h </w:instrText>
-      </w:r>
-      <w:r>
-        <w:rPr>
-          <w:noProof/>
-        </w:rPr>
-      </w:r>
-      <w:r>
-        <w:rPr>
-          <w:noProof/>
-        </w:rPr>
-        <w:fldChar w:fldCharType="separate"/>
-      </w:r>
-      <w:r>
-        <w:rPr>
-          <w:noProof/>
-        </w:rPr>
-        <w:t>11</w:t>
-      </w:r>
-      <w:r>
-        <w:rPr>
-          <w:noProof/>
-        </w:rPr>
-        <w:fldChar w:fldCharType="end"/>
-      </w:r>
-    </w:p>
-    <w:p>
-      <w:pPr>
-        <w:pStyle w:val="TDC3"/>
-        <w:tabs>
-          <w:tab w:val="left" w:pos="1200"/>
-          <w:tab w:val="right" w:leader="dot" w:pos="8828"/>
-        </w:tabs>
-        <w:rPr>
-          <w:rFonts w:eastAsiaTheme="minorEastAsia" w:cstheme="minorBidi"/>
-          <w:noProof/>
-          <w:sz w:val="22"/>
-          <w:szCs w:val="22"/>
-          <w:lang w:val="es-CO" w:eastAsia="es-CO"/>
-        </w:rPr>
-      </w:pPr>
-      <w:r>
-        <w:rPr>
-          <w:noProof/>
-        </w:rPr>
-        <w:t>4.1.4.</w:t>
-      </w:r>
-      <w:r>
-        <w:rPr>
-          <w:rFonts w:eastAsiaTheme="minorEastAsia" w:cstheme="minorBidi"/>
-          <w:noProof/>
-          <w:sz w:val="22"/>
-          <w:szCs w:val="22"/>
-          <w:lang w:val="es-CO" w:eastAsia="es-CO"/>
-        </w:rPr>
-        <w:tab/>
-      </w:r>
-      <w:r>
-        <w:rPr>
-          <w:noProof/>
-        </w:rPr>
-        <w:t>COSTO DE NÓMINA</w:t>
-      </w:r>
-      <w:r>
-        <w:rPr>
-          <w:noProof/>
-        </w:rPr>
-        <w:tab/>
-      </w:r>
-      <w:r>
-        <w:rPr>
-          <w:noProof/>
-        </w:rPr>
-        <w:fldChar w:fldCharType="begin"/>
-      </w:r>
-      <w:r>
-        <w:rPr>
-          <w:noProof/>
-        </w:rPr>
-        <w:instrText xml:space="preserve"> PAGEREF _Toc515306557 \h </w:instrText>
-      </w:r>
-      <w:r>
-        <w:rPr>
-          <w:noProof/>
-        </w:rPr>
-      </w:r>
-      <w:r>
-        <w:rPr>
-          <w:noProof/>
-        </w:rPr>
-        <w:fldChar w:fldCharType="separate"/>
-      </w:r>
-      <w:r>
-        <w:rPr>
-          <w:noProof/>
-        </w:rPr>
-        <w:t>11</w:t>
-      </w:r>
-      <w:r>
-        <w:rPr>
-          <w:noProof/>
-        </w:rPr>
-        <w:fldChar w:fldCharType="end"/>
-      </w:r>
-    </w:p>
-    <w:p>
-      <w:pPr>
-        <w:pStyle w:val="TDC3"/>
-        <w:tabs>
-          <w:tab w:val="left" w:pos="1200"/>
-          <w:tab w:val="right" w:leader="dot" w:pos="8828"/>
-        </w:tabs>
-        <w:rPr>
-          <w:rFonts w:eastAsiaTheme="minorEastAsia" w:cstheme="minorBidi"/>
-          <w:noProof/>
-          <w:sz w:val="22"/>
-          <w:szCs w:val="22"/>
-          <w:lang w:val="es-CO" w:eastAsia="es-CO"/>
-        </w:rPr>
-      </w:pPr>
-      <w:r>
-        <w:rPr>
-          <w:noProof/>
-        </w:rPr>
-        <w:t>4.1.5.</w:t>
-      </w:r>
-      <w:r>
-        <w:rPr>
-          <w:rFonts w:eastAsiaTheme="minorEastAsia" w:cstheme="minorBidi"/>
-          <w:noProof/>
-          <w:sz w:val="22"/>
-          <w:szCs w:val="22"/>
-          <w:lang w:val="es-CO" w:eastAsia="es-CO"/>
-        </w:rPr>
-        <w:tab/>
-      </w:r>
-      <w:r>
-        <w:rPr>
-          <w:noProof/>
-        </w:rPr>
-        <w:t>BEOPEN</w:t>
-      </w:r>
-      <w:r>
-        <w:rPr>
-          <w:noProof/>
-        </w:rPr>
-        <w:tab/>
-      </w:r>
-      <w:r>
-        <w:rPr>
-          <w:noProof/>
-        </w:rPr>
-        <w:fldChar w:fldCharType="begin"/>
-      </w:r>
-      <w:r>
-        <w:rPr>
-          <w:noProof/>
-        </w:rPr>
-        <w:instrText xml:space="preserve"> PAGEREF _Toc515306558 \h </w:instrText>
-      </w:r>
-      <w:r>
-        <w:rPr>
-          <w:noProof/>
-        </w:rPr>
-      </w:r>
-      <w:r>
-        <w:rPr>
-          <w:noProof/>
-        </w:rPr>
-        <w:fldChar w:fldCharType="separate"/>
-      </w:r>
-      <w:r>
-        <w:rPr>
-          <w:noProof/>
-        </w:rPr>
-        <w:t>11</w:t>
-      </w:r>
-      <w:r>
-        <w:rPr>
-          <w:noProof/>
-        </w:rPr>
-        <w:fldChar w:fldCharType="end"/>
-      </w:r>
-    </w:p>
-    <w:p>
-      <w:pPr>
-        <w:pStyle w:val="TDC3"/>
-        <w:tabs>
-          <w:tab w:val="right" w:leader="dot" w:pos="8828"/>
-        </w:tabs>
-        <w:rPr>
-          <w:rFonts w:eastAsiaTheme="minorEastAsia" w:cstheme="minorBidi"/>
-          <w:noProof/>
-          <w:sz w:val="22"/>
-          <w:szCs w:val="22"/>
-          <w:lang w:val="es-CO" w:eastAsia="es-CO"/>
-        </w:rPr>
-      </w:pPr>
-      <w:r>
-        <w:rPr>
-          <w:noProof/>
-        </w:rPr>
-        <w:t>4.1.6.</w:t>
-      </w:r>
-      <w:r>
-        <w:rPr>
-          <w:noProof/>
-        </w:rPr>
-        <w:tab/>
-      </w:r>
-      <w:r>
-        <w:rPr>
-          <w:noProof/>
-        </w:rPr>
-        <w:fldChar w:fldCharType="begin"/>
-      </w:r>
-      <w:r>
-        <w:rPr>
-          <w:noProof/>
-        </w:rPr>
-        <w:instrText xml:space="preserve"> PAGEREF _Toc515306559 \h </w:instrText>
-      </w:r>
-      <w:r>
-        <w:rPr>
-          <w:noProof/>
-        </w:rPr>
-      </w:r>
-      <w:r>
-        <w:rPr>
-          <w:noProof/>
-        </w:rPr>
-        <w:fldChar w:fldCharType="separate"/>
-      </w:r>
-      <w:r>
-        <w:rPr>
-          <w:noProof/>
-        </w:rPr>
-        <w:t>11</w:t>
-      </w:r>
-      <w:r>
-        <w:rPr>
-          <w:noProof/>
-        </w:rPr>
-        <w:fldChar w:fldCharType="end"/>
-      </w:r>
-    </w:p>
-    <w:p>
-      <w:pPr>
-        <w:pStyle w:val="TDC1"/>
-        <w:tabs>
-          <w:tab w:val="left" w:pos="480"/>
-          <w:tab w:val="right" w:leader="dot" w:pos="8828"/>
-        </w:tabs>
-        <w:rPr>
-          <w:rFonts w:asciiTheme="minorHAnsi" w:eastAsiaTheme="minorEastAsia" w:hAnsiTheme="minorHAnsi" w:cstheme="minorBidi"/>
-          <w:b w:val="0"/>
-          <w:bCs w:val="0"/>
-          <w:iCs w:val="0"/>
-          <w:noProof/>
-          <w:sz w:val="22"/>
-          <w:szCs w:val="22"/>
-          <w:lang w:val="es-CO" w:eastAsia="es-CO"/>
-        </w:rPr>
-      </w:pPr>
-      <w:r>
-        <w:rPr>
-          <w:noProof/>
-        </w:rPr>
-        <w:t>5.</w:t>
-      </w:r>
-      <w:r>
-        <w:rPr>
-          <w:rFonts w:asciiTheme="minorHAnsi" w:eastAsiaTheme="minorEastAsia" w:hAnsiTheme="minorHAnsi" w:cstheme="minorBidi"/>
-          <w:b w:val="0"/>
-          <w:bCs w:val="0"/>
-          <w:iCs w:val="0"/>
-          <w:noProof/>
-          <w:sz w:val="22"/>
-          <w:szCs w:val="22"/>
-          <w:lang w:val="es-CO" w:eastAsia="es-CO"/>
-        </w:rPr>
-        <w:tab/>
-      </w:r>
-      <w:r>
-        <w:rPr>
-          <w:noProof/>
-        </w:rPr>
-        <w:t>METODOLOGÍA</w:t>
-      </w:r>
-      <w:r>
-        <w:rPr>
-          <w:noProof/>
-        </w:rPr>
-        <w:tab/>
-      </w:r>
-      <w:r>
-        <w:rPr>
-          <w:noProof/>
-        </w:rPr>
-        <w:fldChar w:fldCharType="begin"/>
-      </w:r>
-      <w:r>
-        <w:rPr>
-          <w:noProof/>
-        </w:rPr>
-        <w:instrText xml:space="preserve"> PAGEREF _Toc515306560 \h </w:instrText>
-      </w:r>
-      <w:r>
-        <w:rPr>
-          <w:noProof/>
-        </w:rPr>
-      </w:r>
-      <w:r>
-        <w:rPr>
-          <w:noProof/>
-        </w:rPr>
-        <w:fldChar w:fldCharType="separate"/>
-      </w:r>
-      <w:r>
-        <w:rPr>
-          <w:noProof/>
-        </w:rPr>
-        <w:t>12</w:t>
-      </w:r>
-      <w:r>
-        <w:rPr>
-          <w:noProof/>
-        </w:rPr>
-        <w:fldChar w:fldCharType="end"/>
-      </w:r>
-    </w:p>
-    <w:p>
-      <w:pPr>
-        <w:pStyle w:val="TDC1"/>
-        <w:tabs>
-          <w:tab w:val="left" w:pos="480"/>
-          <w:tab w:val="right" w:leader="dot" w:pos="8828"/>
-        </w:tabs>
-        <w:rPr>
-          <w:rFonts w:asciiTheme="minorHAnsi" w:eastAsiaTheme="minorEastAsia" w:hAnsiTheme="minorHAnsi" w:cstheme="minorBidi"/>
-          <w:b w:val="0"/>
-          <w:bCs w:val="0"/>
-          <w:iCs w:val="0"/>
-          <w:noProof/>
-          <w:sz w:val="22"/>
-          <w:szCs w:val="22"/>
-          <w:lang w:val="es-CO" w:eastAsia="es-CO"/>
-        </w:rPr>
-      </w:pPr>
-      <w:r>
-        <w:rPr>
-          <w:noProof/>
-        </w:rPr>
-        <w:t>6.</w:t>
-      </w:r>
-      <w:r>
-        <w:rPr>
-          <w:rFonts w:asciiTheme="minorHAnsi" w:eastAsiaTheme="minorEastAsia" w:hAnsiTheme="minorHAnsi" w:cstheme="minorBidi"/>
-          <w:b w:val="0"/>
-          <w:bCs w:val="0"/>
-          <w:iCs w:val="0"/>
-          <w:noProof/>
-          <w:sz w:val="22"/>
-          <w:szCs w:val="22"/>
-          <w:lang w:val="es-CO" w:eastAsia="es-CO"/>
-        </w:rPr>
-        <w:tab/>
-      </w:r>
-      <w:r>
-        <w:rPr>
-          <w:noProof/>
-        </w:rPr>
-        <w:t>REFERENCIAS</w:t>
-      </w:r>
-      <w:r>
-        <w:rPr>
-          <w:noProof/>
-        </w:rPr>
-        <w:tab/>
-      </w:r>
-      <w:r>
-        <w:rPr>
-          <w:noProof/>
-        </w:rPr>
-        <w:fldChar w:fldCharType="begin"/>
-      </w:r>
-      <w:r>
-        <w:rPr>
-          <w:noProof/>
-        </w:rPr>
-        <w:instrText xml:space="preserve"> PAGEREF _Toc515306561 \h </w:instrText>
-      </w:r>
-      <w:r>
-        <w:rPr>
-          <w:noProof/>
-        </w:rPr>
-      </w:r>
-      <w:r>
-        <w:rPr>
-          <w:noProof/>
-        </w:rPr>
-        <w:fldChar w:fldCharType="separate"/>
-      </w:r>
-      <w:r>
-        <w:rPr>
-          <w:noProof/>
-        </w:rPr>
-        <w:t>14</w:t>
-      </w:r>
-      <w:r>
-        <w:rPr>
-          <w:noProof/>
-        </w:rPr>
-        <w:fldChar w:fldCharType="end"/>
-      </w:r>
+      </w:pPr>
+      <w:hyperlink w:anchor="_Toc521620075" w:history="1">
+        <w:r>
+          <w:rPr>
+            <w:rStyle w:val="Hipervnculo"/>
+            <w:noProof/>
+          </w:rPr>
+          <w:t>6.</w:t>
+        </w:r>
+        <w:r>
+          <w:rPr>
+            <w:rFonts w:asciiTheme="minorHAnsi" w:eastAsiaTheme="minorEastAsia" w:hAnsiTheme="minorHAnsi" w:cstheme="minorBidi"/>
+            <w:b w:val="0"/>
+            <w:bCs w:val="0"/>
+            <w:iCs w:val="0"/>
+            <w:noProof/>
+            <w:sz w:val="22"/>
+            <w:szCs w:val="22"/>
+            <w:lang w:val="es-CO" w:eastAsia="es-CO"/>
+          </w:rPr>
+          <w:tab/>
+        </w:r>
+        <w:r>
+          <w:rPr>
+            <w:rStyle w:val="Hipervnculo"/>
+            <w:noProof/>
+          </w:rPr>
+          <w:t>REFERENCIAS</w:t>
+        </w:r>
+        <w:r>
+          <w:rPr>
+            <w:noProof/>
+            <w:webHidden/>
+          </w:rPr>
+          <w:tab/>
+        </w:r>
+        <w:r>
+          <w:rPr>
+            <w:noProof/>
+            <w:webHidden/>
+          </w:rPr>
+          <w:fldChar w:fldCharType="begin"/>
+        </w:r>
+        <w:r>
+          <w:rPr>
+            <w:noProof/>
+            <w:webHidden/>
+          </w:rPr>
+          <w:instrText xml:space="preserve"> PAGEREF _Toc521620075 \h </w:instrText>
+        </w:r>
+        <w:r>
+          <w:rPr>
+            <w:noProof/>
+            <w:webHidden/>
+          </w:rPr>
+        </w:r>
+        <w:r>
+          <w:rPr>
+            <w:noProof/>
+            <w:webHidden/>
+          </w:rPr>
+          <w:fldChar w:fldCharType="separate"/>
+        </w:r>
+        <w:r>
+          <w:rPr>
+            <w:noProof/>
+            <w:webHidden/>
+          </w:rPr>
+          <w:t>15</w:t>
+        </w:r>
+        <w:r>
+          <w:rPr>
+            <w:noProof/>
+            <w:webHidden/>
+          </w:rPr>
+          <w:fldChar w:fldCharType="end"/>
+        </w:r>
+      </w:hyperlink>
     </w:p>
     <w:p>
       <w:pPr>
@@ -3469,8 +3728,7 @@
       <w:r>
         <w:rPr>
           <w:rFonts w:cs="Arial"/>
-          <w:bCs/>
-          <w:caps/>
+          <w:iCs/>
           <w:szCs w:val="24"/>
         </w:rPr>
         <w:fldChar w:fldCharType="end"/>
@@ -3485,13 +3743,13 @@
         </w:numPr>
         <w:ind w:left="720"/>
       </w:pPr>
-      <w:bookmarkStart w:id="0" w:name="_Toc515306541"/>
-      <w:bookmarkStart w:id="1" w:name="_Toc511679837"/>
+      <w:bookmarkStart w:id="0" w:name="_Toc511679837"/>
+      <w:bookmarkStart w:id="1" w:name="_Toc521620055"/>
       <w:r>
         <w:lastRenderedPageBreak/>
         <w:t>GLOSARIO</w:t>
       </w:r>
-      <w:bookmarkEnd w:id="0"/>
+      <w:bookmarkEnd w:id="1"/>
     </w:p>
     <w:p>
       <w:r>
@@ -3677,12 +3935,12 @@
         </w:numPr>
         <w:ind w:left="720"/>
       </w:pPr>
-      <w:bookmarkStart w:id="2" w:name="_Toc515306542"/>
+      <w:bookmarkStart w:id="2" w:name="_Toc521620056"/>
       <w:r>
         <w:lastRenderedPageBreak/>
         <w:t>INTRODUCCIÓN</w:t>
       </w:r>
-      <w:bookmarkEnd w:id="1"/>
+      <w:bookmarkEnd w:id="0"/>
       <w:bookmarkEnd w:id="2"/>
     </w:p>
     <w:p>
@@ -3909,7 +4167,7 @@
       <w:pPr>
         <w:pStyle w:val="Ttulo1"/>
       </w:pPr>
-      <w:bookmarkStart w:id="4" w:name="_Toc515306543"/>
+      <w:bookmarkStart w:id="4" w:name="_Toc521620057"/>
       <w:r>
         <w:lastRenderedPageBreak/>
         <w:t>PLANTEAMIENTO DEL PROBLEMA</w:t>
@@ -3921,7 +4179,7 @@
       <w:pPr>
         <w:pStyle w:val="Ttulo2"/>
       </w:pPr>
-      <w:bookmarkStart w:id="5" w:name="_Toc515306544"/>
+      <w:bookmarkStart w:id="5" w:name="_Toc521620058"/>
       <w:r>
         <w:t>ANTECEDENTES</w:t>
       </w:r>
@@ -4057,7 +4315,7 @@
         <w:autoSpaceDN w:val="0"/>
         <w:adjustRightInd w:val="0"/>
       </w:pPr>
-      <w:bookmarkStart w:id="7" w:name="_Toc515306545"/>
+      <w:bookmarkStart w:id="7" w:name="_Toc521620059"/>
       <w:r>
         <w:t xml:space="preserve">DESCRIPCIÓN DEL </w:t>
       </w:r>
@@ -4171,7 +4429,7 @@
         <w:autoSpaceDN w:val="0"/>
         <w:adjustRightInd w:val="0"/>
       </w:pPr>
-      <w:bookmarkStart w:id="9" w:name="_Toc515306546"/>
+      <w:bookmarkStart w:id="9" w:name="_Toc521620060"/>
       <w:r>
         <w:rPr>
           <w:caps w:val="0"/>
@@ -4221,7 +4479,7 @@
       <w:pPr>
         <w:pStyle w:val="Ttulo2"/>
       </w:pPr>
-      <w:bookmarkStart w:id="10" w:name="_Toc515306547"/>
+      <w:bookmarkStart w:id="10" w:name="_Toc521620061"/>
       <w:r>
         <w:rPr>
           <w:caps w:val="0"/>
@@ -4403,7 +4661,7 @@
       <w:pPr>
         <w:pStyle w:val="Ttulo1"/>
       </w:pPr>
-      <w:bookmarkStart w:id="12" w:name="_Toc515306548"/>
+      <w:bookmarkStart w:id="12" w:name="_Toc521620062"/>
       <w:r>
         <w:lastRenderedPageBreak/>
         <w:t>OBJETIVOS</w:t>
@@ -4416,7 +4674,7 @@
         <w:pStyle w:val="Ttulo2"/>
       </w:pPr>
       <w:bookmarkStart w:id="13" w:name="_Toc511679841"/>
-      <w:bookmarkStart w:id="14" w:name="_Toc515306549"/>
+      <w:bookmarkStart w:id="14" w:name="_Toc521620063"/>
       <w:r>
         <w:t>OBJETIVO GENERAL</w:t>
       </w:r>
@@ -4442,7 +4700,7 @@
         <w:pStyle w:val="Ttulo2"/>
       </w:pPr>
       <w:bookmarkStart w:id="15" w:name="_Toc511679842"/>
-      <w:bookmarkStart w:id="16" w:name="_Toc515306550"/>
+      <w:bookmarkStart w:id="16" w:name="_Toc521620064"/>
       <w:r>
         <w:t>OBJETIVOS ESPECÍFICOS</w:t>
       </w:r>
@@ -4534,7 +4792,7 @@
       <w:pPr>
         <w:pStyle w:val="Ttulo1"/>
       </w:pPr>
-      <w:bookmarkStart w:id="17" w:name="_Toc515306551"/>
+      <w:bookmarkStart w:id="17" w:name="_Toc521620065"/>
       <w:r>
         <w:lastRenderedPageBreak/>
         <w:t>JUSTIFICACIÓN</w:t>
@@ -4792,7 +5050,7 @@
       <w:pPr>
         <w:pStyle w:val="Ttulo1"/>
       </w:pPr>
-      <w:bookmarkStart w:id="18" w:name="_Toc515306552"/>
+      <w:bookmarkStart w:id="18" w:name="_Toc521620066"/>
       <w:r>
         <w:lastRenderedPageBreak/>
         <w:t>MARCO REFERENCIAL</w:t>
@@ -4803,7 +5061,7 @@
       <w:pPr>
         <w:pStyle w:val="Ttulo2"/>
       </w:pPr>
-      <w:bookmarkStart w:id="19" w:name="_Toc515306553"/>
+      <w:bookmarkStart w:id="19" w:name="_Toc521620067"/>
       <w:r>
         <w:rPr>
           <w:caps w:val="0"/>
@@ -4821,7 +5079,7 @@
       <w:pPr>
         <w:pStyle w:val="Ttulo3"/>
       </w:pPr>
-      <w:bookmarkStart w:id="20" w:name="_Toc515306554"/>
+      <w:bookmarkStart w:id="20" w:name="_Toc521620068"/>
       <w:r>
         <w:t>HEADCOUNT</w:t>
       </w:r>
@@ -4851,7 +5109,7 @@
       <w:pPr>
         <w:pStyle w:val="Ttulo3"/>
       </w:pPr>
-      <w:bookmarkStart w:id="21" w:name="_Toc515306555"/>
+      <w:bookmarkStart w:id="21" w:name="_Toc521620069"/>
       <w:r>
         <w:t>PORCENTAJE DE ROTACIÓN</w:t>
       </w:r>
@@ -4872,7 +5130,7 @@
       <w:pPr>
         <w:pStyle w:val="Ttulo3"/>
       </w:pPr>
-      <w:bookmarkStart w:id="22" w:name="_Toc515306556"/>
+      <w:bookmarkStart w:id="22" w:name="_Toc521620070"/>
       <w:r>
         <w:t xml:space="preserve">PERSONAL POR </w:t>
       </w:r>
@@ -4896,9 +5154,11 @@
       <w:pPr>
         <w:pStyle w:val="Ttulo3"/>
       </w:pPr>
+      <w:bookmarkStart w:id="23" w:name="_Toc521620071"/>
       <w:r>
         <w:t>PROMOCIÓN DEL PERSONA</w:t>
       </w:r>
+      <w:bookmarkEnd w:id="23"/>
     </w:p>
     <w:p>
       <w:r>
@@ -4912,11 +5172,11 @@
       <w:pPr>
         <w:pStyle w:val="Ttulo3"/>
       </w:pPr>
-      <w:bookmarkStart w:id="23" w:name="_Toc515306557"/>
+      <w:bookmarkStart w:id="24" w:name="_Toc521620072"/>
       <w:r>
         <w:t>COSTO DE NÓMINA</w:t>
       </w:r>
-      <w:bookmarkEnd w:id="23"/>
+      <w:bookmarkEnd w:id="24"/>
     </w:p>
     <w:p>
       <w:r>
@@ -4929,14 +5189,38 @@
         <w:t>.</w:t>
       </w:r>
     </w:p>
+    <w:p/>
+    <w:p>
+      <w:pPr>
+        <w:pStyle w:val="Ttulo3"/>
+      </w:pPr>
+      <w:r>
+        <w:lastRenderedPageBreak/>
+        <w:t>REPORTES GENERALES</w:t>
+      </w:r>
+    </w:p>
+    <w:p>
+      <w:r>
+        <w:t>Son reportes generados con la información registrada en el sistema, en los cuales se intenta visualizar únicamente la información que no es confidencial de los empleados de la compañía.</w:t>
+      </w:r>
+    </w:p>
+    <w:p/>
+    <w:p>
+      <w:r>
+        <w:t>Estos reportes son solicitados por otras dependencias de la compañía para desarrollar sus diferentes procesos.</w:t>
+      </w:r>
+      <w:bookmarkStart w:id="25" w:name="_GoBack"/>
+      <w:bookmarkEnd w:id="25"/>
+    </w:p>
     <w:p>
       <w:pPr>
         <w:pStyle w:val="Ttulo2"/>
       </w:pPr>
-      <w:r>
-        <w:lastRenderedPageBreak/>
+      <w:bookmarkStart w:id="26" w:name="_Toc521620073"/>
+      <w:r>
         <w:t>MARCO CONCEPTUAL</w:t>
       </w:r>
+      <w:bookmarkEnd w:id="26"/>
     </w:p>
     <w:p>
       <w:pPr>
@@ -4971,8 +5255,6 @@
           <w:szCs w:val="24"/>
         </w:rPr>
       </w:pPr>
-      <w:bookmarkStart w:id="24" w:name="_GoBack"/>
-      <w:bookmarkEnd w:id="24"/>
     </w:p>
     <w:p>
       <w:pPr>
@@ -4981,14 +5263,12 @@
       <w:r>
         <w:br w:type="page"/>
       </w:r>
-      <w:bookmarkStart w:id="25" w:name="_Toc515306559"/>
-      <w:bookmarkEnd w:id="25"/>
     </w:p>
     <w:p>
       <w:pPr>
         <w:pStyle w:val="Ttulo1"/>
       </w:pPr>
-      <w:bookmarkStart w:id="26" w:name="_Toc515306560"/>
+      <w:bookmarkStart w:id="27" w:name="_Toc521620074"/>
       <w:r>
         <w:lastRenderedPageBreak/>
         <w:t>M</w:t>
@@ -4996,7 +5276,7 @@
       <w:r>
         <w:t>ETODOLOGÍA</w:t>
       </w:r>
-      <w:bookmarkEnd w:id="26"/>
+      <w:bookmarkEnd w:id="27"/>
     </w:p>
     <w:p>
       <w:r>
@@ -5156,12 +5436,12 @@
       <w:pPr>
         <w:pStyle w:val="Ttulo1"/>
       </w:pPr>
-      <w:bookmarkStart w:id="27" w:name="_Toc515306561"/>
+      <w:bookmarkStart w:id="28" w:name="_Toc521620075"/>
       <w:r>
         <w:lastRenderedPageBreak/>
         <w:t>REFERENCIAS</w:t>
       </w:r>
-      <w:bookmarkEnd w:id="27"/>
+      <w:bookmarkEnd w:id="28"/>
     </w:p>
     <w:p>
       <w:r>
@@ -7305,7 +7585,7 @@
 </file>
 
 <file path=customXml/itemProps1.xml><?xml version="1.0" encoding="utf-8"?>
-<ds:datastoreItem xmlns:ds="http://schemas.openxmlformats.org/officeDocument/2006/customXml" ds:itemID="{BB80D993-0F22-413D-8A52-4C0D6DD69CFE}">
+<ds:datastoreItem xmlns:ds="http://schemas.openxmlformats.org/officeDocument/2006/customXml" ds:itemID="{D7C21D92-17C5-44FB-91DC-5CEC45BDF702}">
   <ds:schemaRefs>
     <ds:schemaRef ds:uri="http://schemas.openxmlformats.org/officeDocument/2006/bibliography"/>
   </ds:schemaRefs>

</xml_diff>